<commit_message>
Updated planning poker documentation
Modified functional and non-functional requirements.
</commit_message>
<xml_diff>
--- a/Planning_Poker_Template_Documentation.docx
+++ b/Planning_Poker_Template_Documentation.docx
@@ -1,6 +1,6 @@
 
 <file path=word/document.xml><?xml version="1.0" encoding="utf-8"?>
-<w:document xmlns:wpc="http://schemas.microsoft.com/office/word/2010/wordprocessingCanvas" xmlns:cx="http://schemas.microsoft.com/office/drawing/2014/chartex" xmlns:cx1="http://schemas.microsoft.com/office/drawing/2015/9/8/chartex" xmlns:cx2="http://schemas.microsoft.com/office/drawing/2015/10/21/chartex" xmlns:cx3="http://schemas.microsoft.com/office/drawing/2016/5/9/chartex" xmlns:cx4="http://schemas.microsoft.com/office/drawing/2016/5/10/chartex" xmlns:cx5="http://schemas.microsoft.com/office/drawing/2016/5/11/chartex" xmlns:cx6="http://schemas.microsoft.com/office/drawing/2016/5/12/chartex" xmlns:cx7="http://schemas.microsoft.com/office/drawing/2016/5/13/chartex" xmlns:cx8="http://schemas.microsoft.com/office/drawing/2016/5/14/chartex" xmlns:mc="http://schemas.openxmlformats.org/markup-compatibility/2006" xmlns:aink="http://schemas.microsoft.com/office/drawing/2016/ink" xmlns:am3d="http://schemas.microsoft.com/office/drawing/2017/model3d" xmlns:o="urn:schemas-microsoft-com:office:office" xmlns:r="http://schemas.openxmlformats.org/officeDocument/2006/relationships" xmlns:m="http://schemas.openxmlformats.org/officeDocument/2006/math" xmlns:v="urn:schemas-microsoft-com:vml" xmlns:wp14="http://schemas.microsoft.com/office/word/2010/wordprocessingDrawing" xmlns:wp="http://schemas.openxmlformats.org/drawingml/2006/wordprocessingDrawing" xmlns:w10="urn:schemas-microsoft-com:office:word" xmlns:w="http://schemas.openxmlformats.org/wordprocessingml/2006/main" xmlns:w14="http://schemas.microsoft.com/office/word/2010/wordml" xmlns:w15="http://schemas.microsoft.com/office/word/2012/wordml" xmlns:w16cex="http://schemas.microsoft.com/office/word/2018/wordml/cex" xmlns:w16cid="http://schemas.microsoft.com/office/word/2016/wordml/cid" xmlns:w16="http://schemas.microsoft.com/office/word/2018/wordml" xmlns:w16sdtdh="http://schemas.microsoft.com/office/word/2020/wordml/sdtdatahash" xmlns:w16se="http://schemas.microsoft.com/office/word/2015/wordml/symex" xmlns:wpg="http://schemas.microsoft.com/office/word/2010/wordprocessingGroup" xmlns:wpi="http://schemas.microsoft.com/office/word/2010/wordprocessingInk" xmlns:wne="http://schemas.microsoft.com/office/word/2006/wordml" xmlns:wps="http://schemas.microsoft.com/office/word/2010/wordprocessingShape" mc:Ignorable="w14 w15 w16se w16cid w16 w16cex w16sdtdh wp14">
+<w:document xmlns:wpc="http://schemas.microsoft.com/office/word/2010/wordprocessingCanvas" xmlns:cx="http://schemas.microsoft.com/office/drawing/2014/chartex" xmlns:cx1="http://schemas.microsoft.com/office/drawing/2015/9/8/chartex" xmlns:cx2="http://schemas.microsoft.com/office/drawing/2015/10/21/chartex" xmlns:cx3="http://schemas.microsoft.com/office/drawing/2016/5/9/chartex" xmlns:cx4="http://schemas.microsoft.com/office/drawing/2016/5/10/chartex" xmlns:cx5="http://schemas.microsoft.com/office/drawing/2016/5/11/chartex" xmlns:cx6="http://schemas.microsoft.com/office/drawing/2016/5/12/chartex" xmlns:cx7="http://schemas.microsoft.com/office/drawing/2016/5/13/chartex" xmlns:cx8="http://schemas.microsoft.com/office/drawing/2016/5/14/chartex" xmlns:mc="http://schemas.openxmlformats.org/markup-compatibility/2006" xmlns:aink="http://schemas.microsoft.com/office/drawing/2016/ink" xmlns:am3d="http://schemas.microsoft.com/office/drawing/2017/model3d" xmlns:o="urn:schemas-microsoft-com:office:office" xmlns:oel="http://schemas.microsoft.com/office/2019/extlst" xmlns:r="http://schemas.openxmlformats.org/officeDocument/2006/relationships" xmlns:m="http://schemas.openxmlformats.org/officeDocument/2006/math" xmlns:v="urn:schemas-microsoft-com:vml" xmlns:wp14="http://schemas.microsoft.com/office/word/2010/wordprocessingDrawing" xmlns:wp="http://schemas.openxmlformats.org/drawingml/2006/wordprocessingDrawing" xmlns:w10="urn:schemas-microsoft-com:office:word" xmlns:w="http://schemas.openxmlformats.org/wordprocessingml/2006/main" xmlns:w14="http://schemas.microsoft.com/office/word/2010/wordml" xmlns:w15="http://schemas.microsoft.com/office/word/2012/wordml" xmlns:w16cex="http://schemas.microsoft.com/office/word/2018/wordml/cex" xmlns:w16cid="http://schemas.microsoft.com/office/word/2016/wordml/cid" xmlns:w16="http://schemas.microsoft.com/office/word/2018/wordml" xmlns:w16sdtdh="http://schemas.microsoft.com/office/word/2020/wordml/sdtdatahash" xmlns:w16se="http://schemas.microsoft.com/office/word/2015/wordml/symex" xmlns:wpg="http://schemas.microsoft.com/office/word/2010/wordprocessingGroup" xmlns:wpi="http://schemas.microsoft.com/office/word/2010/wordprocessingInk" xmlns:wne="http://schemas.microsoft.com/office/word/2006/wordml" xmlns:wps="http://schemas.microsoft.com/office/word/2010/wordprocessingShape" mc:Ignorable="w14 w15 w16se w16cid w16 w16cex w16sdtdh wp14">
   <w:body>
     <w:p>
       <w:pPr>
@@ -338,6 +338,12 @@
                 <w:lang w:val="bg-BG"/>
               </w:rPr>
             </w:pPr>
+            <w:r>
+              <w:rPr>
+                <w:lang w:val="bg-BG"/>
+              </w:rPr>
+              <w:t>121220110</w:t>
+            </w:r>
           </w:p>
         </w:tc>
         <w:tc>
@@ -2620,11 +2626,15 @@
               <w:ind w:left="0" w:firstLine="0"/>
               <w:jc w:val="center"/>
               <w:rPr>
+                <w:b/>
+                <w:bCs/>
                 <w:lang w:val="en-US"/>
               </w:rPr>
             </w:pPr>
             <w:r>
               <w:rPr>
+                <w:b/>
+                <w:bCs/>
                 <w:lang w:val="en-US"/>
               </w:rPr>
               <w:t>1</w:t>
@@ -2646,14 +2656,74 @@
               <w:ind w:left="0" w:firstLine="0"/>
               <w:jc w:val="center"/>
               <w:rPr>
-                <w:lang w:val="bg-BG"/>
-              </w:rPr>
-            </w:pPr>
-            <w:r>
-              <w:rPr>
-                <w:lang w:val="bg-BG"/>
-              </w:rPr>
-              <w:t>Създаване на потребителски профили</w:t>
+                <w:b/>
+                <w:bCs/>
+                <w:lang w:val="bg-BG"/>
+              </w:rPr>
+            </w:pPr>
+            <w:r>
+              <w:rPr>
+                <w:b/>
+                <w:bCs/>
+                <w:lang w:val="bg-BG"/>
+              </w:rPr>
+              <w:t>В приложението трябва да могат да се с</w:t>
+            </w:r>
+            <w:r>
+              <w:rPr>
+                <w:b/>
+                <w:bCs/>
+                <w:lang w:val="bg-BG"/>
+              </w:rPr>
+              <w:t>ъздава</w:t>
+            </w:r>
+            <w:r>
+              <w:rPr>
+                <w:b/>
+                <w:bCs/>
+                <w:lang w:val="bg-BG"/>
+              </w:rPr>
+              <w:t>т</w:t>
+            </w:r>
+            <w:r>
+              <w:rPr>
+                <w:b/>
+                <w:bCs/>
+                <w:lang w:val="bg-BG"/>
+              </w:rPr>
+              <w:t xml:space="preserve"> </w:t>
+            </w:r>
+            <w:r>
+              <w:rPr>
+                <w:b/>
+                <w:bCs/>
+                <w:lang w:val="bg-BG"/>
+              </w:rPr>
+              <w:t>различни видове</w:t>
+            </w:r>
+            <w:r>
+              <w:rPr>
+                <w:b/>
+                <w:bCs/>
+                <w:lang w:val="bg-BG"/>
+              </w:rPr>
+              <w:t xml:space="preserve"> </w:t>
+            </w:r>
+            <w:r>
+              <w:rPr>
+                <w:b/>
+                <w:bCs/>
+                <w:lang w:val="bg-BG"/>
+              </w:rPr>
+              <w:t>профили</w:t>
+            </w:r>
+            <w:r>
+              <w:rPr>
+                <w:b/>
+                <w:bCs/>
+                <w:lang w:val="bg-BG"/>
+              </w:rPr>
+              <w:t>:</w:t>
             </w:r>
           </w:p>
         </w:tc>
@@ -2695,7 +2765,7 @@
               <w:rPr>
                 <w:lang w:val="bg-BG"/>
               </w:rPr>
-              <w:t>2</w:t>
+              <w:t>1.1</w:t>
             </w:r>
           </w:p>
         </w:tc>
@@ -2721,7 +2791,19 @@
               <w:rPr>
                 <w:lang w:val="bg-BG"/>
               </w:rPr>
-              <w:t>Създаване на задачи</w:t>
+              <w:t>А</w:t>
+            </w:r>
+            <w:r>
+              <w:rPr>
+                <w:lang w:val="bg-BG"/>
+              </w:rPr>
+              <w:t>дминистраторски профил</w:t>
+            </w:r>
+            <w:r>
+              <w:rPr>
+                <w:lang w:val="bg-BG"/>
+              </w:rPr>
+              <w:t>и</w:t>
             </w:r>
           </w:p>
         </w:tc>
@@ -2763,7 +2845,7 @@
               <w:rPr>
                 <w:lang w:val="bg-BG"/>
               </w:rPr>
-              <w:t>3</w:t>
+              <w:t>1.2</w:t>
             </w:r>
           </w:p>
         </w:tc>
@@ -2787,9 +2869,21 @@
             </w:pPr>
             <w:r>
               <w:rPr>
-                <w:lang w:val="bg-BG"/>
-              </w:rPr>
-              <w:t>Редактиране на задачи</w:t>
+                <w:lang w:val="en-US"/>
+              </w:rPr>
+              <w:t xml:space="preserve">Developer </w:t>
+            </w:r>
+            <w:r>
+              <w:rPr>
+                <w:lang w:val="bg-BG"/>
+              </w:rPr>
+              <w:t>профил</w:t>
+            </w:r>
+            <w:r>
+              <w:rPr>
+                <w:lang w:val="bg-BG"/>
+              </w:rPr>
+              <w:t>и</w:t>
             </w:r>
           </w:p>
         </w:tc>
@@ -2831,7 +2925,7 @@
               <w:rPr>
                 <w:lang w:val="bg-BG"/>
               </w:rPr>
-              <w:t>4</w:t>
+              <w:t>1.3</w:t>
             </w:r>
           </w:p>
         </w:tc>
@@ -2855,9 +2949,21 @@
             </w:pPr>
             <w:r>
               <w:rPr>
-                <w:lang w:val="bg-BG"/>
-              </w:rPr>
-              <w:t>Възлагане на задачи на даден потребител</w:t>
+                <w:lang w:val="en-US"/>
+              </w:rPr>
+              <w:t>SCRUM master</w:t>
+            </w:r>
+            <w:r>
+              <w:rPr>
+                <w:lang w:val="bg-BG"/>
+              </w:rPr>
+              <w:t xml:space="preserve"> профил</w:t>
+            </w:r>
+            <w:r>
+              <w:rPr>
+                <w:lang w:val="bg-BG"/>
+              </w:rPr>
+              <w:t>и</w:t>
             </w:r>
           </w:p>
         </w:tc>
@@ -2892,14 +2998,18 @@
               <w:ind w:left="0" w:firstLine="0"/>
               <w:jc w:val="center"/>
               <w:rPr>
-                <w:lang w:val="bg-BG"/>
-              </w:rPr>
-            </w:pPr>
-            <w:r>
-              <w:rPr>
-                <w:lang w:val="bg-BG"/>
-              </w:rPr>
-              <w:t>5</w:t>
+                <w:b/>
+                <w:bCs/>
+                <w:lang w:val="bg-BG"/>
+              </w:rPr>
+            </w:pPr>
+            <w:r>
+              <w:rPr>
+                <w:b/>
+                <w:bCs/>
+                <w:lang w:val="bg-BG"/>
+              </w:rPr>
+              <w:t>2</w:t>
             </w:r>
           </w:p>
         </w:tc>
@@ -2918,14 +3028,58 @@
               <w:ind w:left="0" w:firstLine="0"/>
               <w:jc w:val="center"/>
               <w:rPr>
-                <w:lang w:val="bg-BG"/>
-              </w:rPr>
-            </w:pPr>
-            <w:r>
-              <w:rPr>
-                <w:lang w:val="bg-BG"/>
-              </w:rPr>
-              <w:t>Оценяване на трудността на задачите</w:t>
+                <w:b/>
+                <w:bCs/>
+                <w:lang w:val="bg-BG"/>
+              </w:rPr>
+            </w:pPr>
+            <w:r>
+              <w:rPr>
+                <w:b/>
+                <w:bCs/>
+                <w:lang w:val="bg-BG"/>
+              </w:rPr>
+              <w:t>В приложението трябва да могат да се с</w:t>
+            </w:r>
+            <w:r>
+              <w:rPr>
+                <w:b/>
+                <w:bCs/>
+                <w:lang w:val="bg-BG"/>
+              </w:rPr>
+              <w:t>ъздава</w:t>
+            </w:r>
+            <w:r>
+              <w:rPr>
+                <w:b/>
+                <w:bCs/>
+                <w:lang w:val="bg-BG"/>
+              </w:rPr>
+              <w:t>т</w:t>
+            </w:r>
+            <w:r>
+              <w:rPr>
+                <w:b/>
+                <w:bCs/>
+                <w:lang w:val="bg-BG"/>
+              </w:rPr>
+              <w:t xml:space="preserve"> </w:t>
+            </w:r>
+            <w:r>
+              <w:rPr>
+                <w:b/>
+                <w:bCs/>
+                <w:lang w:val="bg-BG"/>
+              </w:rPr>
+              <w:t>задачи</w:t>
+            </w:r>
+            <w:r>
+              <w:rPr>
+                <w:b/>
+                <w:bCs/>
+                <w:lang w:val="bg-BG"/>
+              </w:rPr>
+              <w:t>:</w:t>
             </w:r>
           </w:p>
         </w:tc>
@@ -2960,14 +3114,14 @@
               <w:ind w:left="0" w:firstLine="0"/>
               <w:jc w:val="center"/>
               <w:rPr>
-                <w:lang w:val="bg-BG"/>
-              </w:rPr>
-            </w:pPr>
-            <w:r>
-              <w:rPr>
-                <w:lang w:val="bg-BG"/>
-              </w:rPr>
-              <w:t>6</w:t>
+                <w:lang w:val="en-US"/>
+              </w:rPr>
+            </w:pPr>
+            <w:r>
+              <w:rPr>
+                <w:lang w:val="en-US"/>
+              </w:rPr>
+              <w:t>2.1</w:t>
             </w:r>
           </w:p>
         </w:tc>
@@ -2993,7 +3147,37 @@
               <w:rPr>
                 <w:lang w:val="bg-BG"/>
               </w:rPr>
-              <w:t>Редактиране на описанието на задачата</w:t>
+              <w:t>Създаване</w:t>
+            </w:r>
+            <w:r>
+              <w:rPr>
+                <w:lang w:val="bg-BG"/>
+              </w:rPr>
+              <w:t>то</w:t>
+            </w:r>
+            <w:r>
+              <w:rPr>
+                <w:lang w:val="bg-BG"/>
+              </w:rPr>
+              <w:t xml:space="preserve"> на задачи</w:t>
+            </w:r>
+            <w:r>
+              <w:rPr>
+                <w:lang w:val="bg-BG"/>
+              </w:rPr>
+              <w:t xml:space="preserve"> да става</w:t>
+            </w:r>
+            <w:r>
+              <w:rPr>
+                <w:lang w:val="bg-BG"/>
+              </w:rPr>
+              <w:t xml:space="preserve"> от </w:t>
+            </w:r>
+            <w:r>
+              <w:rPr>
+                <w:lang w:val="en-US"/>
+              </w:rPr>
+              <w:t>SCRUM master</w:t>
             </w:r>
           </w:p>
         </w:tc>
@@ -3035,7 +3219,7 @@
               <w:rPr>
                 <w:lang w:val="bg-BG"/>
               </w:rPr>
-              <w:t>7</w:t>
+              <w:t>2.2</w:t>
             </w:r>
           </w:p>
         </w:tc>
@@ -3061,7 +3245,25 @@
               <w:rPr>
                 <w:lang w:val="bg-BG"/>
               </w:rPr>
-              <w:t>Редактиране на статус на задачата</w:t>
+              <w:t>Да се д</w:t>
+            </w:r>
+            <w:r>
+              <w:rPr>
+                <w:lang w:val="bg-BG"/>
+              </w:rPr>
+              <w:t>обавя на описание на всяка задача</w:t>
+            </w:r>
+            <w:r>
+              <w:rPr>
+                <w:lang w:val="bg-BG"/>
+              </w:rPr>
+              <w:t xml:space="preserve"> от </w:t>
+            </w:r>
+            <w:r>
+              <w:rPr>
+                <w:lang w:val="en-US"/>
+              </w:rPr>
+              <w:t>SCRUM master</w:t>
             </w:r>
           </w:p>
         </w:tc>
@@ -3103,7 +3305,13 @@
               <w:rPr>
                 <w:lang w:val="bg-BG"/>
               </w:rPr>
-              <w:t>8</w:t>
+              <w:t>2.</w:t>
+            </w:r>
+            <w:r>
+              <w:rPr>
+                <w:lang w:val="bg-BG"/>
+              </w:rPr>
+              <w:t>3</w:t>
             </w:r>
           </w:p>
         </w:tc>
@@ -3127,9 +3335,27 @@
             </w:pPr>
             <w:r>
               <w:rPr>
-                <w:lang w:val="bg-BG"/>
-              </w:rPr>
-              <w:t>Промяна на човека, на когото е възложена задачата</w:t>
+                <w:lang w:val="en-US"/>
+              </w:rPr>
+              <w:t xml:space="preserve">SCRUM master </w:t>
+            </w:r>
+            <w:r>
+              <w:rPr>
+                <w:lang w:val="bg-BG"/>
+              </w:rPr>
+              <w:t>да д</w:t>
+            </w:r>
+            <w:r>
+              <w:rPr>
+                <w:lang w:val="bg-BG"/>
+              </w:rPr>
+              <w:t>обавя хора, които да оце</w:t>
+            </w:r>
+            <w:r>
+              <w:rPr>
+                <w:lang w:val="bg-BG"/>
+              </w:rPr>
+              <w:t>няват трудността на създадените задачи</w:t>
             </w:r>
           </w:p>
         </w:tc>
@@ -3164,14 +3390,18 @@
               <w:ind w:left="0" w:firstLine="0"/>
               <w:jc w:val="center"/>
               <w:rPr>
-                <w:lang w:val="bg-BG"/>
-              </w:rPr>
-            </w:pPr>
-            <w:r>
-              <w:rPr>
-                <w:lang w:val="bg-BG"/>
-              </w:rPr>
-              <w:t>9</w:t>
+                <w:b/>
+                <w:bCs/>
+                <w:lang w:val="bg-BG"/>
+              </w:rPr>
+            </w:pPr>
+            <w:r>
+              <w:rPr>
+                <w:b/>
+                <w:bCs/>
+                <w:lang w:val="bg-BG"/>
+              </w:rPr>
+              <w:t>3</w:t>
             </w:r>
           </w:p>
         </w:tc>
@@ -3190,14 +3420,1208 @@
               <w:ind w:left="0" w:firstLine="0"/>
               <w:jc w:val="center"/>
               <w:rPr>
-                <w:lang w:val="bg-BG"/>
-              </w:rPr>
-            </w:pPr>
-            <w:r>
-              <w:rPr>
-                <w:lang w:val="bg-BG"/>
-              </w:rPr>
-              <w:t>Добавяне на коментари към задачи</w:t>
+                <w:b/>
+                <w:bCs/>
+                <w:lang w:val="bg-BG"/>
+              </w:rPr>
+            </w:pPr>
+            <w:r>
+              <w:rPr>
+                <w:b/>
+                <w:bCs/>
+                <w:lang w:val="bg-BG"/>
+              </w:rPr>
+              <w:t>В приложението трябва да могат да се</w:t>
+            </w:r>
+            <w:r>
+              <w:rPr>
+                <w:b/>
+                <w:bCs/>
+                <w:lang w:val="bg-BG"/>
+              </w:rPr>
+              <w:t xml:space="preserve"> </w:t>
+            </w:r>
+            <w:r>
+              <w:rPr>
+                <w:b/>
+                <w:bCs/>
+                <w:lang w:val="bg-BG"/>
+              </w:rPr>
+              <w:t>о</w:t>
+            </w:r>
+            <w:r>
+              <w:rPr>
+                <w:b/>
+                <w:bCs/>
+                <w:lang w:val="bg-BG"/>
+              </w:rPr>
+              <w:t>ценява</w:t>
+            </w:r>
+            <w:r>
+              <w:rPr>
+                <w:b/>
+                <w:bCs/>
+                <w:lang w:val="bg-BG"/>
+              </w:rPr>
+              <w:t>т</w:t>
+            </w:r>
+            <w:r>
+              <w:rPr>
+                <w:b/>
+                <w:bCs/>
+                <w:lang w:val="bg-BG"/>
+              </w:rPr>
+              <w:t xml:space="preserve"> задачи от целия екип</w:t>
+            </w:r>
+          </w:p>
+        </w:tc>
+        <w:tc>
+          <w:tcPr>
+            <w:tcW w:w="1162" w:type="dxa"/>
+            <w:vAlign w:val="center"/>
+          </w:tcPr>
+          <w:p>
+            <w:pPr>
+              <w:spacing w:before="80" w:after="80"/>
+              <w:jc w:val="center"/>
+              <w:rPr>
+                <w:lang w:val="bg-BG"/>
+              </w:rPr>
+            </w:pPr>
+          </w:p>
+        </w:tc>
+      </w:tr>
+      <w:tr>
+        <w:tc>
+          <w:tcPr>
+            <w:tcW w:w="879" w:type="dxa"/>
+          </w:tcPr>
+          <w:p>
+            <w:pPr>
+              <w:pStyle w:val="SpecLevel4"/>
+              <w:tabs>
+                <w:tab w:val="clear" w:pos="1134"/>
+                <w:tab w:val="left" w:pos="567"/>
+              </w:tabs>
+              <w:ind w:left="0" w:firstLine="0"/>
+              <w:jc w:val="center"/>
+              <w:rPr>
+                <w:lang w:val="bg-BG"/>
+              </w:rPr>
+            </w:pPr>
+            <w:r>
+              <w:rPr>
+                <w:lang w:val="bg-BG"/>
+              </w:rPr>
+              <w:t>3.1</w:t>
+            </w:r>
+          </w:p>
+        </w:tc>
+        <w:tc>
+          <w:tcPr>
+            <w:tcW w:w="7938" w:type="dxa"/>
+            <w:vAlign w:val="center"/>
+          </w:tcPr>
+          <w:p>
+            <w:pPr>
+              <w:pStyle w:val="SpecLevel4"/>
+              <w:tabs>
+                <w:tab w:val="clear" w:pos="1134"/>
+                <w:tab w:val="left" w:pos="567"/>
+              </w:tabs>
+              <w:ind w:left="0" w:firstLine="0"/>
+              <w:jc w:val="center"/>
+              <w:rPr>
+                <w:lang w:val="bg-BG"/>
+              </w:rPr>
+            </w:pPr>
+            <w:r>
+              <w:rPr>
+                <w:lang w:val="bg-BG"/>
+              </w:rPr>
+              <w:t>Трябва да се провежда д</w:t>
+            </w:r>
+            <w:r>
+              <w:rPr>
+                <w:lang w:val="bg-BG"/>
+              </w:rPr>
+              <w:t>искусия на трудността на задачите</w:t>
+            </w:r>
+          </w:p>
+        </w:tc>
+        <w:tc>
+          <w:tcPr>
+            <w:tcW w:w="1162" w:type="dxa"/>
+            <w:vAlign w:val="center"/>
+          </w:tcPr>
+          <w:p>
+            <w:pPr>
+              <w:spacing w:before="80" w:after="80"/>
+              <w:jc w:val="center"/>
+              <w:rPr>
+                <w:lang w:val="bg-BG"/>
+              </w:rPr>
+            </w:pPr>
+          </w:p>
+        </w:tc>
+      </w:tr>
+      <w:tr>
+        <w:tc>
+          <w:tcPr>
+            <w:tcW w:w="879" w:type="dxa"/>
+          </w:tcPr>
+          <w:p>
+            <w:pPr>
+              <w:pStyle w:val="SpecLevel4"/>
+              <w:tabs>
+                <w:tab w:val="clear" w:pos="1134"/>
+                <w:tab w:val="left" w:pos="567"/>
+              </w:tabs>
+              <w:ind w:left="0" w:firstLine="0"/>
+              <w:jc w:val="center"/>
+              <w:rPr>
+                <w:lang w:val="bg-BG"/>
+              </w:rPr>
+            </w:pPr>
+            <w:r>
+              <w:rPr>
+                <w:lang w:val="bg-BG"/>
+              </w:rPr>
+              <w:t>3.2</w:t>
+            </w:r>
+          </w:p>
+        </w:tc>
+        <w:tc>
+          <w:tcPr>
+            <w:tcW w:w="7938" w:type="dxa"/>
+            <w:vAlign w:val="center"/>
+          </w:tcPr>
+          <w:p>
+            <w:pPr>
+              <w:pStyle w:val="SpecLevel4"/>
+              <w:tabs>
+                <w:tab w:val="clear" w:pos="1134"/>
+                <w:tab w:val="left" w:pos="567"/>
+              </w:tabs>
+              <w:ind w:left="0" w:firstLine="0"/>
+              <w:jc w:val="center"/>
+              <w:rPr>
+                <w:lang w:val="bg-BG"/>
+              </w:rPr>
+            </w:pPr>
+            <w:r>
+              <w:rPr>
+                <w:lang w:val="bg-BG"/>
+              </w:rPr>
+              <w:t>Трябва да може да се з</w:t>
+            </w:r>
+            <w:r>
+              <w:rPr>
+                <w:lang w:val="bg-BG"/>
+              </w:rPr>
+              <w:t>адава</w:t>
+            </w:r>
+            <w:r>
+              <w:rPr>
+                <w:lang w:val="bg-BG"/>
+              </w:rPr>
+              <w:t xml:space="preserve"> </w:t>
+            </w:r>
+            <w:r>
+              <w:rPr>
+                <w:lang w:val="bg-BG"/>
+              </w:rPr>
+              <w:t xml:space="preserve">трудност </w:t>
+            </w:r>
+            <w:r>
+              <w:rPr>
+                <w:lang w:val="bg-BG"/>
+              </w:rPr>
+              <w:t>за</w:t>
+            </w:r>
+            <w:r>
+              <w:rPr>
+                <w:lang w:val="bg-BG"/>
+              </w:rPr>
+              <w:t xml:space="preserve"> всяка задача в приложението</w:t>
+            </w:r>
+          </w:p>
+        </w:tc>
+        <w:tc>
+          <w:tcPr>
+            <w:tcW w:w="1162" w:type="dxa"/>
+            <w:vAlign w:val="center"/>
+          </w:tcPr>
+          <w:p>
+            <w:pPr>
+              <w:spacing w:before="80" w:after="80"/>
+              <w:jc w:val="center"/>
+              <w:rPr>
+                <w:lang w:val="bg-BG"/>
+              </w:rPr>
+            </w:pPr>
+          </w:p>
+        </w:tc>
+      </w:tr>
+      <w:tr>
+        <w:tc>
+          <w:tcPr>
+            <w:tcW w:w="879" w:type="dxa"/>
+          </w:tcPr>
+          <w:p>
+            <w:pPr>
+              <w:pStyle w:val="SpecLevel4"/>
+              <w:tabs>
+                <w:tab w:val="clear" w:pos="1134"/>
+                <w:tab w:val="left" w:pos="567"/>
+              </w:tabs>
+              <w:ind w:left="0" w:firstLine="0"/>
+              <w:jc w:val="center"/>
+              <w:rPr>
+                <w:b/>
+                <w:bCs/>
+                <w:lang w:val="bg-BG"/>
+              </w:rPr>
+            </w:pPr>
+            <w:r>
+              <w:rPr>
+                <w:b/>
+                <w:bCs/>
+                <w:lang w:val="bg-BG"/>
+              </w:rPr>
+              <w:t>4</w:t>
+            </w:r>
+          </w:p>
+        </w:tc>
+        <w:tc>
+          <w:tcPr>
+            <w:tcW w:w="7938" w:type="dxa"/>
+            <w:vAlign w:val="center"/>
+          </w:tcPr>
+          <w:p>
+            <w:pPr>
+              <w:pStyle w:val="SpecLevel4"/>
+              <w:tabs>
+                <w:tab w:val="clear" w:pos="1134"/>
+                <w:tab w:val="left" w:pos="567"/>
+              </w:tabs>
+              <w:ind w:left="0" w:firstLine="0"/>
+              <w:jc w:val="center"/>
+              <w:rPr>
+                <w:b/>
+                <w:bCs/>
+                <w:lang w:val="bg-BG"/>
+              </w:rPr>
+            </w:pPr>
+            <w:r>
+              <w:rPr>
+                <w:b/>
+                <w:bCs/>
+                <w:lang w:val="bg-BG"/>
+              </w:rPr>
+              <w:t>В приложението трябва да могат да се</w:t>
+            </w:r>
+            <w:r>
+              <w:rPr>
+                <w:b/>
+                <w:bCs/>
+                <w:lang w:val="bg-BG"/>
+              </w:rPr>
+              <w:t xml:space="preserve"> </w:t>
+            </w:r>
+            <w:r>
+              <w:rPr>
+                <w:b/>
+                <w:bCs/>
+                <w:lang w:val="bg-BG"/>
+              </w:rPr>
+              <w:t>в</w:t>
+            </w:r>
+            <w:r>
+              <w:rPr>
+                <w:b/>
+                <w:bCs/>
+                <w:lang w:val="bg-BG"/>
+              </w:rPr>
+              <w:t>ъзлага</w:t>
+            </w:r>
+            <w:r>
+              <w:rPr>
+                <w:b/>
+                <w:bCs/>
+                <w:lang w:val="bg-BG"/>
+              </w:rPr>
+              <w:t xml:space="preserve">т </w:t>
+            </w:r>
+            <w:r>
+              <w:rPr>
+                <w:b/>
+                <w:bCs/>
+                <w:lang w:val="bg-BG"/>
+              </w:rPr>
+              <w:t xml:space="preserve">вече оценени </w:t>
+            </w:r>
+            <w:r>
+              <w:rPr>
+                <w:b/>
+                <w:bCs/>
+                <w:lang w:val="bg-BG"/>
+              </w:rPr>
+              <w:t xml:space="preserve">задачи </w:t>
+            </w:r>
+            <w:r>
+              <w:rPr>
+                <w:b/>
+                <w:bCs/>
+                <w:lang w:val="bg-BG"/>
+              </w:rPr>
+              <w:t>на служителите</w:t>
+            </w:r>
+          </w:p>
+        </w:tc>
+        <w:tc>
+          <w:tcPr>
+            <w:tcW w:w="1162" w:type="dxa"/>
+            <w:vAlign w:val="center"/>
+          </w:tcPr>
+          <w:p>
+            <w:pPr>
+              <w:spacing w:before="80" w:after="80"/>
+              <w:jc w:val="center"/>
+              <w:rPr>
+                <w:lang w:val="bg-BG"/>
+              </w:rPr>
+            </w:pPr>
+          </w:p>
+        </w:tc>
+      </w:tr>
+      <w:tr>
+        <w:tc>
+          <w:tcPr>
+            <w:tcW w:w="879" w:type="dxa"/>
+          </w:tcPr>
+          <w:p>
+            <w:pPr>
+              <w:pStyle w:val="SpecLevel4"/>
+              <w:tabs>
+                <w:tab w:val="clear" w:pos="1134"/>
+                <w:tab w:val="left" w:pos="567"/>
+              </w:tabs>
+              <w:ind w:left="0" w:firstLine="0"/>
+              <w:jc w:val="center"/>
+              <w:rPr>
+                <w:lang w:val="bg-BG"/>
+              </w:rPr>
+            </w:pPr>
+            <w:r>
+              <w:rPr>
+                <w:lang w:val="bg-BG"/>
+              </w:rPr>
+              <w:t>4.1</w:t>
+            </w:r>
+          </w:p>
+        </w:tc>
+        <w:tc>
+          <w:tcPr>
+            <w:tcW w:w="7938" w:type="dxa"/>
+            <w:vAlign w:val="center"/>
+          </w:tcPr>
+          <w:p>
+            <w:pPr>
+              <w:pStyle w:val="SpecLevel4"/>
+              <w:tabs>
+                <w:tab w:val="clear" w:pos="1134"/>
+                <w:tab w:val="left" w:pos="567"/>
+              </w:tabs>
+              <w:ind w:left="0" w:firstLine="0"/>
+              <w:jc w:val="center"/>
+              <w:rPr>
+                <w:lang w:val="bg-BG"/>
+              </w:rPr>
+            </w:pPr>
+            <w:r>
+              <w:rPr>
+                <w:lang w:val="bg-BG"/>
+              </w:rPr>
+              <w:t xml:space="preserve">Само </w:t>
+            </w:r>
+            <w:r>
+              <w:rPr>
+                <w:lang w:val="en-US"/>
+              </w:rPr>
+              <w:t>SCRUM master</w:t>
+            </w:r>
+            <w:r>
+              <w:rPr>
+                <w:lang w:val="bg-BG"/>
+              </w:rPr>
+              <w:t xml:space="preserve">, който е създал дадена задача може да я </w:t>
+            </w:r>
+            <w:r>
+              <w:rPr>
+                <w:lang w:val="bg-BG"/>
+              </w:rPr>
+              <w:t>възлага</w:t>
+            </w:r>
+          </w:p>
+        </w:tc>
+        <w:tc>
+          <w:tcPr>
+            <w:tcW w:w="1162" w:type="dxa"/>
+            <w:vAlign w:val="center"/>
+          </w:tcPr>
+          <w:p>
+            <w:pPr>
+              <w:spacing w:before="80" w:after="80"/>
+              <w:jc w:val="center"/>
+              <w:rPr>
+                <w:lang w:val="bg-BG"/>
+              </w:rPr>
+            </w:pPr>
+          </w:p>
+        </w:tc>
+      </w:tr>
+      <w:tr>
+        <w:tc>
+          <w:tcPr>
+            <w:tcW w:w="879" w:type="dxa"/>
+          </w:tcPr>
+          <w:p>
+            <w:pPr>
+              <w:pStyle w:val="SpecLevel4"/>
+              <w:tabs>
+                <w:tab w:val="clear" w:pos="1134"/>
+                <w:tab w:val="left" w:pos="567"/>
+              </w:tabs>
+              <w:ind w:left="0" w:firstLine="0"/>
+              <w:jc w:val="center"/>
+              <w:rPr>
+                <w:lang w:val="bg-BG"/>
+              </w:rPr>
+            </w:pPr>
+            <w:r>
+              <w:rPr>
+                <w:lang w:val="bg-BG"/>
+              </w:rPr>
+              <w:t>4.</w:t>
+            </w:r>
+            <w:r>
+              <w:rPr>
+                <w:lang w:val="bg-BG"/>
+              </w:rPr>
+              <w:t>2</w:t>
+            </w:r>
+          </w:p>
+        </w:tc>
+        <w:tc>
+          <w:tcPr>
+            <w:tcW w:w="7938" w:type="dxa"/>
+            <w:vAlign w:val="center"/>
+          </w:tcPr>
+          <w:p>
+            <w:pPr>
+              <w:pStyle w:val="SpecLevel4"/>
+              <w:tabs>
+                <w:tab w:val="clear" w:pos="1134"/>
+                <w:tab w:val="left" w:pos="567"/>
+              </w:tabs>
+              <w:ind w:left="0" w:firstLine="0"/>
+              <w:jc w:val="center"/>
+              <w:rPr>
+                <w:lang w:val="bg-BG"/>
+              </w:rPr>
+            </w:pPr>
+            <w:r>
+              <w:rPr>
+                <w:lang w:val="bg-BG"/>
+              </w:rPr>
+              <w:t xml:space="preserve">В приложението трябва да </w:t>
+            </w:r>
+            <w:r>
+              <w:rPr>
+                <w:lang w:val="bg-BG"/>
+              </w:rPr>
+              <w:t>може</w:t>
+            </w:r>
+            <w:r>
+              <w:rPr>
+                <w:lang w:val="bg-BG"/>
+              </w:rPr>
+              <w:t xml:space="preserve"> да се </w:t>
+            </w:r>
+            <w:r>
+              <w:rPr>
+                <w:lang w:val="bg-BG"/>
+              </w:rPr>
+              <w:t>д</w:t>
+            </w:r>
+            <w:r>
+              <w:rPr>
+                <w:lang w:val="bg-BG"/>
+              </w:rPr>
+              <w:t>об</w:t>
+            </w:r>
+            <w:r>
+              <w:rPr>
+                <w:lang w:val="bg-BG"/>
+              </w:rPr>
+              <w:t>а</w:t>
+            </w:r>
+            <w:r>
+              <w:rPr>
+                <w:lang w:val="bg-BG"/>
+              </w:rPr>
+              <w:t>в</w:t>
+            </w:r>
+            <w:r>
+              <w:rPr>
+                <w:lang w:val="bg-BG"/>
+              </w:rPr>
+              <w:t>и</w:t>
+            </w:r>
+            <w:r>
+              <w:rPr>
+                <w:lang w:val="bg-BG"/>
+              </w:rPr>
+              <w:t xml:space="preserve"> човек, който да изпълнява дадена задача</w:t>
+            </w:r>
+          </w:p>
+        </w:tc>
+        <w:tc>
+          <w:tcPr>
+            <w:tcW w:w="1162" w:type="dxa"/>
+            <w:vAlign w:val="center"/>
+          </w:tcPr>
+          <w:p>
+            <w:pPr>
+              <w:spacing w:before="80" w:after="80"/>
+              <w:jc w:val="center"/>
+              <w:rPr>
+                <w:lang w:val="bg-BG"/>
+              </w:rPr>
+            </w:pPr>
+          </w:p>
+        </w:tc>
+      </w:tr>
+      <w:tr>
+        <w:tc>
+          <w:tcPr>
+            <w:tcW w:w="879" w:type="dxa"/>
+          </w:tcPr>
+          <w:p>
+            <w:pPr>
+              <w:pStyle w:val="SpecLevel4"/>
+              <w:tabs>
+                <w:tab w:val="clear" w:pos="1134"/>
+                <w:tab w:val="left" w:pos="567"/>
+              </w:tabs>
+              <w:ind w:left="0" w:firstLine="0"/>
+              <w:jc w:val="center"/>
+              <w:rPr>
+                <w:lang w:val="bg-BG"/>
+              </w:rPr>
+            </w:pPr>
+            <w:r>
+              <w:rPr>
+                <w:lang w:val="bg-BG"/>
+              </w:rPr>
+              <w:t>4.</w:t>
+            </w:r>
+            <w:r>
+              <w:rPr>
+                <w:lang w:val="bg-BG"/>
+              </w:rPr>
+              <w:t>3</w:t>
+            </w:r>
+          </w:p>
+        </w:tc>
+        <w:tc>
+          <w:tcPr>
+            <w:tcW w:w="7938" w:type="dxa"/>
+            <w:vAlign w:val="center"/>
+          </w:tcPr>
+          <w:p>
+            <w:pPr>
+              <w:pStyle w:val="SpecLevel4"/>
+              <w:tabs>
+                <w:tab w:val="clear" w:pos="1134"/>
+                <w:tab w:val="left" w:pos="567"/>
+              </w:tabs>
+              <w:ind w:left="0" w:firstLine="0"/>
+              <w:jc w:val="center"/>
+              <w:rPr>
+                <w:lang w:val="bg-BG"/>
+              </w:rPr>
+            </w:pPr>
+            <w:r>
+              <w:rPr>
+                <w:lang w:val="bg-BG"/>
+              </w:rPr>
+              <w:t xml:space="preserve">В приложението трябва да </w:t>
+            </w:r>
+            <w:r>
+              <w:rPr>
+                <w:lang w:val="bg-BG"/>
+              </w:rPr>
+              <w:t>може</w:t>
+            </w:r>
+            <w:r>
+              <w:rPr>
+                <w:lang w:val="bg-BG"/>
+              </w:rPr>
+              <w:t xml:space="preserve"> да се </w:t>
+            </w:r>
+            <w:r>
+              <w:rPr>
+                <w:lang w:val="bg-BG"/>
+              </w:rPr>
+              <w:t xml:space="preserve">добави </w:t>
+            </w:r>
+            <w:r>
+              <w:rPr>
+                <w:lang w:val="bg-BG"/>
+              </w:rPr>
+              <w:t>срок за изпълнение на задачата</w:t>
+            </w:r>
+          </w:p>
+        </w:tc>
+        <w:tc>
+          <w:tcPr>
+            <w:tcW w:w="1162" w:type="dxa"/>
+            <w:vAlign w:val="center"/>
+          </w:tcPr>
+          <w:p>
+            <w:pPr>
+              <w:spacing w:before="80" w:after="80"/>
+              <w:jc w:val="center"/>
+              <w:rPr>
+                <w:lang w:val="bg-BG"/>
+              </w:rPr>
+            </w:pPr>
+          </w:p>
+        </w:tc>
+      </w:tr>
+      <w:tr>
+        <w:tc>
+          <w:tcPr>
+            <w:tcW w:w="879" w:type="dxa"/>
+          </w:tcPr>
+          <w:p>
+            <w:pPr>
+              <w:pStyle w:val="SpecLevel4"/>
+              <w:tabs>
+                <w:tab w:val="clear" w:pos="1134"/>
+                <w:tab w:val="left" w:pos="567"/>
+              </w:tabs>
+              <w:ind w:left="0" w:firstLine="0"/>
+              <w:jc w:val="center"/>
+              <w:rPr>
+                <w:b/>
+                <w:bCs/>
+                <w:lang w:val="bg-BG"/>
+              </w:rPr>
+            </w:pPr>
+            <w:r>
+              <w:rPr>
+                <w:b/>
+                <w:bCs/>
+                <w:lang w:val="bg-BG"/>
+              </w:rPr>
+              <w:t>5</w:t>
+            </w:r>
+          </w:p>
+        </w:tc>
+        <w:tc>
+          <w:tcPr>
+            <w:tcW w:w="7938" w:type="dxa"/>
+            <w:vAlign w:val="center"/>
+          </w:tcPr>
+          <w:p>
+            <w:pPr>
+              <w:pStyle w:val="SpecLevel4"/>
+              <w:tabs>
+                <w:tab w:val="clear" w:pos="1134"/>
+                <w:tab w:val="left" w:pos="567"/>
+              </w:tabs>
+              <w:ind w:left="0" w:firstLine="0"/>
+              <w:jc w:val="center"/>
+              <w:rPr>
+                <w:b/>
+                <w:bCs/>
+                <w:lang w:val="bg-BG"/>
+              </w:rPr>
+            </w:pPr>
+            <w:r>
+              <w:rPr>
+                <w:b/>
+                <w:bCs/>
+                <w:lang w:val="bg-BG"/>
+              </w:rPr>
+              <w:t>В приложението трябва да може да се</w:t>
+            </w:r>
+            <w:r>
+              <w:rPr>
+                <w:lang w:val="bg-BG"/>
+              </w:rPr>
+              <w:t xml:space="preserve"> </w:t>
+            </w:r>
+            <w:r>
+              <w:rPr>
+                <w:b/>
+                <w:bCs/>
+                <w:lang w:val="bg-BG"/>
+              </w:rPr>
+              <w:t>р</w:t>
+            </w:r>
+            <w:r>
+              <w:rPr>
+                <w:b/>
+                <w:bCs/>
+                <w:lang w:val="bg-BG"/>
+              </w:rPr>
+              <w:t>едактира</w:t>
+            </w:r>
+            <w:r>
+              <w:rPr>
+                <w:b/>
+                <w:bCs/>
+                <w:lang w:val="bg-BG"/>
+              </w:rPr>
+              <w:t>т</w:t>
+            </w:r>
+            <w:r>
+              <w:rPr>
+                <w:b/>
+                <w:bCs/>
+                <w:lang w:val="bg-BG"/>
+              </w:rPr>
+              <w:t xml:space="preserve"> задачи</w:t>
+            </w:r>
+          </w:p>
+        </w:tc>
+        <w:tc>
+          <w:tcPr>
+            <w:tcW w:w="1162" w:type="dxa"/>
+            <w:vAlign w:val="center"/>
+          </w:tcPr>
+          <w:p>
+            <w:pPr>
+              <w:spacing w:before="80" w:after="80"/>
+              <w:jc w:val="center"/>
+              <w:rPr>
+                <w:lang w:val="bg-BG"/>
+              </w:rPr>
+            </w:pPr>
+          </w:p>
+        </w:tc>
+      </w:tr>
+      <w:tr>
+        <w:tc>
+          <w:tcPr>
+            <w:tcW w:w="879" w:type="dxa"/>
+          </w:tcPr>
+          <w:p>
+            <w:pPr>
+              <w:pStyle w:val="SpecLevel4"/>
+              <w:tabs>
+                <w:tab w:val="clear" w:pos="1134"/>
+                <w:tab w:val="left" w:pos="567"/>
+              </w:tabs>
+              <w:ind w:left="0" w:firstLine="0"/>
+              <w:jc w:val="center"/>
+              <w:rPr>
+                <w:lang w:val="bg-BG"/>
+              </w:rPr>
+            </w:pPr>
+            <w:r>
+              <w:rPr>
+                <w:lang w:val="bg-BG"/>
+              </w:rPr>
+              <w:t>5.1</w:t>
+            </w:r>
+          </w:p>
+        </w:tc>
+        <w:tc>
+          <w:tcPr>
+            <w:tcW w:w="7938" w:type="dxa"/>
+            <w:vAlign w:val="center"/>
+          </w:tcPr>
+          <w:p>
+            <w:pPr>
+              <w:pStyle w:val="SpecLevel4"/>
+              <w:tabs>
+                <w:tab w:val="clear" w:pos="1134"/>
+                <w:tab w:val="left" w:pos="567"/>
+              </w:tabs>
+              <w:ind w:left="0" w:firstLine="0"/>
+              <w:jc w:val="center"/>
+              <w:rPr>
+                <w:b/>
+                <w:bCs/>
+                <w:lang w:val="bg-BG"/>
+              </w:rPr>
+            </w:pPr>
+            <w:r>
+              <w:rPr>
+                <w:lang w:val="bg-BG"/>
+              </w:rPr>
+              <w:t>Задачата</w:t>
+            </w:r>
+            <w:r>
+              <w:rPr>
+                <w:lang w:val="bg-BG"/>
+              </w:rPr>
+              <w:t xml:space="preserve"> трябва да</w:t>
+            </w:r>
+            <w:r>
+              <w:rPr>
+                <w:lang w:val="bg-BG"/>
+              </w:rPr>
+              <w:t xml:space="preserve"> може да бъде редактирана само от </w:t>
+            </w:r>
+            <w:r>
+              <w:rPr>
+                <w:lang w:val="en-US"/>
+              </w:rPr>
+              <w:t>SCRUM master,</w:t>
+            </w:r>
+            <w:r>
+              <w:rPr>
+                <w:lang w:val="bg-BG"/>
+              </w:rPr>
+              <w:t xml:space="preserve"> който я е създал</w:t>
+            </w:r>
+          </w:p>
+        </w:tc>
+        <w:tc>
+          <w:tcPr>
+            <w:tcW w:w="1162" w:type="dxa"/>
+            <w:vAlign w:val="center"/>
+          </w:tcPr>
+          <w:p>
+            <w:pPr>
+              <w:spacing w:before="80" w:after="80"/>
+              <w:jc w:val="center"/>
+              <w:rPr>
+                <w:lang w:val="bg-BG"/>
+              </w:rPr>
+            </w:pPr>
+          </w:p>
+        </w:tc>
+      </w:tr>
+      <w:tr>
+        <w:tc>
+          <w:tcPr>
+            <w:tcW w:w="879" w:type="dxa"/>
+          </w:tcPr>
+          <w:p>
+            <w:pPr>
+              <w:pStyle w:val="SpecLevel4"/>
+              <w:tabs>
+                <w:tab w:val="clear" w:pos="1134"/>
+                <w:tab w:val="left" w:pos="567"/>
+              </w:tabs>
+              <w:ind w:left="0" w:firstLine="0"/>
+              <w:jc w:val="center"/>
+              <w:rPr>
+                <w:lang w:val="bg-BG"/>
+              </w:rPr>
+            </w:pPr>
+            <w:r>
+              <w:rPr>
+                <w:lang w:val="bg-BG"/>
+              </w:rPr>
+              <w:t>5.2</w:t>
+            </w:r>
+          </w:p>
+        </w:tc>
+        <w:tc>
+          <w:tcPr>
+            <w:tcW w:w="7938" w:type="dxa"/>
+            <w:vAlign w:val="center"/>
+          </w:tcPr>
+          <w:p>
+            <w:pPr>
+              <w:pStyle w:val="SpecLevel4"/>
+              <w:tabs>
+                <w:tab w:val="clear" w:pos="1134"/>
+                <w:tab w:val="left" w:pos="567"/>
+              </w:tabs>
+              <w:ind w:left="0" w:firstLine="0"/>
+              <w:jc w:val="center"/>
+              <w:rPr>
+                <w:lang w:val="bg-BG"/>
+              </w:rPr>
+            </w:pPr>
+            <w:r>
+              <w:rPr>
+                <w:lang w:val="bg-BG"/>
+              </w:rPr>
+              <w:t xml:space="preserve">Трябва да може да се променя </w:t>
+            </w:r>
+            <w:r>
+              <w:rPr>
+                <w:lang w:val="bg-BG"/>
+              </w:rPr>
+              <w:t>описанието на задачата</w:t>
+            </w:r>
+          </w:p>
+        </w:tc>
+        <w:tc>
+          <w:tcPr>
+            <w:tcW w:w="1162" w:type="dxa"/>
+            <w:vAlign w:val="center"/>
+          </w:tcPr>
+          <w:p>
+            <w:pPr>
+              <w:spacing w:before="80" w:after="80"/>
+              <w:jc w:val="center"/>
+              <w:rPr>
+                <w:lang w:val="bg-BG"/>
+              </w:rPr>
+            </w:pPr>
+          </w:p>
+        </w:tc>
+      </w:tr>
+      <w:tr>
+        <w:tc>
+          <w:tcPr>
+            <w:tcW w:w="879" w:type="dxa"/>
+          </w:tcPr>
+          <w:p>
+            <w:pPr>
+              <w:pStyle w:val="SpecLevel4"/>
+              <w:tabs>
+                <w:tab w:val="clear" w:pos="1134"/>
+                <w:tab w:val="left" w:pos="567"/>
+              </w:tabs>
+              <w:ind w:left="0" w:firstLine="0"/>
+              <w:jc w:val="center"/>
+              <w:rPr>
+                <w:lang w:val="bg-BG"/>
+              </w:rPr>
+            </w:pPr>
+            <w:r>
+              <w:rPr>
+                <w:lang w:val="bg-BG"/>
+              </w:rPr>
+              <w:t>5.3</w:t>
+            </w:r>
+          </w:p>
+        </w:tc>
+        <w:tc>
+          <w:tcPr>
+            <w:tcW w:w="7938" w:type="dxa"/>
+            <w:vAlign w:val="center"/>
+          </w:tcPr>
+          <w:p>
+            <w:pPr>
+              <w:pStyle w:val="SpecLevel4"/>
+              <w:tabs>
+                <w:tab w:val="clear" w:pos="1134"/>
+                <w:tab w:val="left" w:pos="567"/>
+              </w:tabs>
+              <w:ind w:left="0" w:firstLine="0"/>
+              <w:jc w:val="center"/>
+              <w:rPr>
+                <w:lang w:val="bg-BG"/>
+              </w:rPr>
+            </w:pPr>
+            <w:r>
+              <w:rPr>
+                <w:lang w:val="bg-BG"/>
+              </w:rPr>
+              <w:t xml:space="preserve">Трябва да може да се променя </w:t>
+            </w:r>
+            <w:r>
+              <w:rPr>
+                <w:lang w:val="bg-BG"/>
+              </w:rPr>
+              <w:t>срока за изпълнение на дадена задача</w:t>
+            </w:r>
+          </w:p>
+        </w:tc>
+        <w:tc>
+          <w:tcPr>
+            <w:tcW w:w="1162" w:type="dxa"/>
+            <w:vAlign w:val="center"/>
+          </w:tcPr>
+          <w:p>
+            <w:pPr>
+              <w:spacing w:before="80" w:after="80"/>
+              <w:jc w:val="center"/>
+              <w:rPr>
+                <w:lang w:val="bg-BG"/>
+              </w:rPr>
+            </w:pPr>
+          </w:p>
+        </w:tc>
+      </w:tr>
+      <w:tr>
+        <w:tc>
+          <w:tcPr>
+            <w:tcW w:w="879" w:type="dxa"/>
+          </w:tcPr>
+          <w:p>
+            <w:pPr>
+              <w:pStyle w:val="SpecLevel4"/>
+              <w:tabs>
+                <w:tab w:val="clear" w:pos="1134"/>
+                <w:tab w:val="left" w:pos="567"/>
+              </w:tabs>
+              <w:ind w:left="0" w:firstLine="0"/>
+              <w:jc w:val="center"/>
+              <w:rPr>
+                <w:lang w:val="bg-BG"/>
+              </w:rPr>
+            </w:pPr>
+            <w:r>
+              <w:rPr>
+                <w:lang w:val="bg-BG"/>
+              </w:rPr>
+              <w:t>5.4</w:t>
+            </w:r>
+          </w:p>
+        </w:tc>
+        <w:tc>
+          <w:tcPr>
+            <w:tcW w:w="7938" w:type="dxa"/>
+            <w:vAlign w:val="center"/>
+          </w:tcPr>
+          <w:p>
+            <w:pPr>
+              <w:pStyle w:val="SpecLevel4"/>
+              <w:tabs>
+                <w:tab w:val="clear" w:pos="1134"/>
+                <w:tab w:val="left" w:pos="567"/>
+              </w:tabs>
+              <w:ind w:left="0" w:firstLine="0"/>
+              <w:jc w:val="center"/>
+              <w:rPr>
+                <w:lang w:val="bg-BG"/>
+              </w:rPr>
+            </w:pPr>
+            <w:r>
+              <w:rPr>
+                <w:lang w:val="bg-BG"/>
+              </w:rPr>
+              <w:t>Трябва да може да се променя</w:t>
+            </w:r>
+            <w:r>
+              <w:rPr>
+                <w:lang w:val="bg-BG"/>
+              </w:rPr>
+              <w:t xml:space="preserve"> служител</w:t>
+            </w:r>
+            <w:r>
+              <w:rPr>
+                <w:lang w:val="bg-BG"/>
+              </w:rPr>
+              <w:t>ят</w:t>
+            </w:r>
+            <w:r>
+              <w:rPr>
+                <w:lang w:val="bg-BG"/>
+              </w:rPr>
+              <w:t>, който да изпълни дадена задача</w:t>
+            </w:r>
+          </w:p>
+        </w:tc>
+        <w:tc>
+          <w:tcPr>
+            <w:tcW w:w="1162" w:type="dxa"/>
+            <w:vAlign w:val="center"/>
+          </w:tcPr>
+          <w:p>
+            <w:pPr>
+              <w:spacing w:before="80" w:after="80"/>
+              <w:jc w:val="center"/>
+              <w:rPr>
+                <w:lang w:val="bg-BG"/>
+              </w:rPr>
+            </w:pPr>
+          </w:p>
+        </w:tc>
+      </w:tr>
+      <w:tr>
+        <w:tc>
+          <w:tcPr>
+            <w:tcW w:w="879" w:type="dxa"/>
+          </w:tcPr>
+          <w:p>
+            <w:pPr>
+              <w:pStyle w:val="SpecLevel4"/>
+              <w:tabs>
+                <w:tab w:val="clear" w:pos="1134"/>
+                <w:tab w:val="left" w:pos="567"/>
+              </w:tabs>
+              <w:ind w:left="0" w:firstLine="0"/>
+              <w:jc w:val="center"/>
+              <w:rPr>
+                <w:b/>
+                <w:bCs/>
+                <w:lang w:val="bg-BG"/>
+              </w:rPr>
+            </w:pPr>
+            <w:r>
+              <w:rPr>
+                <w:b/>
+                <w:bCs/>
+                <w:lang w:val="bg-BG"/>
+              </w:rPr>
+              <w:t>6</w:t>
+            </w:r>
+          </w:p>
+        </w:tc>
+        <w:tc>
+          <w:tcPr>
+            <w:tcW w:w="7938" w:type="dxa"/>
+            <w:vAlign w:val="center"/>
+          </w:tcPr>
+          <w:p>
+            <w:pPr>
+              <w:pStyle w:val="SpecLevel4"/>
+              <w:tabs>
+                <w:tab w:val="clear" w:pos="1134"/>
+                <w:tab w:val="left" w:pos="567"/>
+              </w:tabs>
+              <w:ind w:left="0" w:firstLine="0"/>
+              <w:jc w:val="center"/>
+              <w:rPr>
+                <w:b/>
+                <w:bCs/>
+                <w:lang w:val="bg-BG"/>
+              </w:rPr>
+            </w:pPr>
+            <w:r>
+              <w:rPr>
+                <w:b/>
+                <w:bCs/>
+                <w:lang w:val="bg-BG"/>
+              </w:rPr>
+              <w:t>В приложението трябва да може да се</w:t>
+            </w:r>
+            <w:r>
+              <w:rPr>
+                <w:lang w:val="bg-BG"/>
+              </w:rPr>
+              <w:t xml:space="preserve"> </w:t>
+            </w:r>
+            <w:r>
+              <w:rPr>
+                <w:b/>
+                <w:bCs/>
+                <w:lang w:val="bg-BG"/>
+              </w:rPr>
+              <w:t xml:space="preserve">добавя </w:t>
+            </w:r>
+            <w:r>
+              <w:rPr>
+                <w:b/>
+                <w:bCs/>
+                <w:lang w:val="bg-BG"/>
+              </w:rPr>
+              <w:t>коментар към дадена задача</w:t>
             </w:r>
           </w:p>
         </w:tc>
@@ -3230,6 +4654,7 @@
         <w:rPr>
           <w:lang w:val="bg-BG"/>
         </w:rPr>
+        <w:lastRenderedPageBreak/>
         <w:t>Нефункционални изисквания</w:t>
       </w:r>
       <w:bookmarkEnd w:id="11"/>
@@ -3358,11 +4783,15 @@
               <w:ind w:left="0" w:firstLine="0"/>
               <w:jc w:val="center"/>
               <w:rPr>
-                <w:lang w:val="bg-BG"/>
-              </w:rPr>
-            </w:pPr>
-            <w:r>
-              <w:rPr>
+                <w:b/>
+                <w:bCs/>
+                <w:lang w:val="bg-BG"/>
+              </w:rPr>
+            </w:pPr>
+            <w:r>
+              <w:rPr>
+                <w:b/>
+                <w:bCs/>
                 <w:lang w:val="bg-BG"/>
               </w:rPr>
               <w:t>1</w:t>
@@ -3384,20 +4813,50 @@
               <w:ind w:left="0" w:firstLine="0"/>
               <w:jc w:val="center"/>
               <w:rPr>
-                <w:lang w:val="bg-BG"/>
-              </w:rPr>
-            </w:pPr>
-            <w:r>
-              <w:rPr>
+                <w:b/>
+                <w:bCs/>
+                <w:lang w:val="bg-BG"/>
+              </w:rPr>
+            </w:pPr>
+            <w:r>
+              <w:rPr>
+                <w:b/>
+                <w:bCs/>
                 <w:lang w:val="bg-BG"/>
               </w:rPr>
               <w:t>П</w:t>
             </w:r>
             <w:r>
               <w:rPr>
-                <w:lang w:val="bg-BG"/>
-              </w:rPr>
-              <w:t>отребителски профили</w:t>
+                <w:b/>
+                <w:bCs/>
+                <w:lang w:val="bg-BG"/>
+              </w:rPr>
+              <w:t>отребителски</w:t>
+            </w:r>
+            <w:r>
+              <w:rPr>
+                <w:b/>
+                <w:bCs/>
+                <w:lang w:val="bg-BG"/>
+              </w:rPr>
+              <w:t>те</w:t>
+            </w:r>
+            <w:r>
+              <w:rPr>
+                <w:b/>
+                <w:bCs/>
+                <w:lang w:val="bg-BG"/>
+              </w:rPr>
+              <w:t xml:space="preserve"> профили</w:t>
+            </w:r>
+            <w:r>
+              <w:rPr>
+                <w:b/>
+                <w:bCs/>
+                <w:lang w:val="bg-BG"/>
+              </w:rPr>
+              <w:t xml:space="preserve"> да се реализират в три варианта:</w:t>
             </w:r>
           </w:p>
         </w:tc>
@@ -3439,7 +4898,7 @@
               <w:rPr>
                 <w:lang w:val="bg-BG"/>
               </w:rPr>
-              <w:t>2</w:t>
+              <w:t>1.1</w:t>
             </w:r>
           </w:p>
         </w:tc>
@@ -3465,7 +4924,7 @@
               <w:rPr>
                 <w:lang w:val="bg-BG"/>
               </w:rPr>
-              <w:t>Графичен потребителски интерфейс</w:t>
+              <w:t>Администраторски профил</w:t>
             </w:r>
           </w:p>
         </w:tc>
@@ -3507,7 +4966,7 @@
               <w:rPr>
                 <w:lang w:val="bg-BG"/>
               </w:rPr>
-              <w:t>3</w:t>
+              <w:t>1.2</w:t>
             </w:r>
           </w:p>
         </w:tc>
@@ -3531,9 +4990,15 @@
             </w:pPr>
             <w:r>
               <w:rPr>
-                <w:lang w:val="bg-BG"/>
-              </w:rPr>
-              <w:t>Различни административни нива на потребителите</w:t>
+                <w:lang w:val="en-US"/>
+              </w:rPr>
+              <w:t xml:space="preserve">Developer </w:t>
+            </w:r>
+            <w:r>
+              <w:rPr>
+                <w:lang w:val="bg-BG"/>
+              </w:rPr>
+              <w:t>профил</w:t>
             </w:r>
           </w:p>
         </w:tc>
@@ -3575,7 +5040,7 @@
               <w:rPr>
                 <w:lang w:val="bg-BG"/>
               </w:rPr>
-              <w:t>4</w:t>
+              <w:t>1.3</w:t>
             </w:r>
           </w:p>
         </w:tc>
@@ -3599,9 +5064,15 @@
             </w:pPr>
             <w:r>
               <w:rPr>
-                <w:lang w:val="bg-BG"/>
-              </w:rPr>
-              <w:t>Работа с база данни</w:t>
+                <w:lang w:val="en-US"/>
+              </w:rPr>
+              <w:t xml:space="preserve">SCRUM master </w:t>
+            </w:r>
+            <w:r>
+              <w:rPr>
+                <w:lang w:val="bg-BG"/>
+              </w:rPr>
+              <w:t>профил</w:t>
             </w:r>
           </w:p>
         </w:tc>
@@ -3641,9 +5112,11 @@
             </w:pPr>
             <w:r>
               <w:rPr>
-                <w:lang w:val="bg-BG"/>
-              </w:rPr>
-              <w:t>5</w:t>
+                <w:b/>
+                <w:bCs/>
+                <w:lang w:val="bg-BG"/>
+              </w:rPr>
+              <w:t>2</w:t>
             </w:r>
           </w:p>
         </w:tc>
@@ -3667,22 +5140,649 @@
             </w:pPr>
             <w:r>
               <w:rPr>
-                <w:lang w:val="bg-BG"/>
-              </w:rPr>
-              <w:t xml:space="preserve">Реализация </w:t>
-            </w:r>
-            <w:r>
-              <w:rPr>
-                <w:lang w:val="bg-BG"/>
-              </w:rPr>
-              <w:t xml:space="preserve">с програмния език </w:t>
-            </w:r>
-            <w:r>
-              <w:rPr>
+                <w:b/>
+                <w:bCs/>
+                <w:lang w:val="bg-BG"/>
+              </w:rPr>
+              <w:t xml:space="preserve">Приложението да се реализира </w:t>
+            </w:r>
+            <w:r>
+              <w:rPr>
+                <w:b/>
+                <w:bCs/>
+                <w:lang w:val="bg-BG"/>
+              </w:rPr>
+              <w:t>с обектно-ориентиран</w:t>
+            </w:r>
+            <w:r>
+              <w:rPr>
+                <w:b/>
+                <w:bCs/>
+                <w:lang w:val="bg-BG"/>
+              </w:rPr>
+              <w:t>ия</w:t>
+            </w:r>
+            <w:r>
+              <w:rPr>
+                <w:b/>
+                <w:bCs/>
+                <w:lang w:val="bg-BG"/>
+              </w:rPr>
+              <w:t xml:space="preserve"> програмен език </w:t>
+            </w:r>
+            <w:r>
+              <w:rPr>
+                <w:b/>
+                <w:bCs/>
                 <w:lang w:val="en-US"/>
               </w:rPr>
               <w:t>C#</w:t>
             </w:r>
+          </w:p>
+        </w:tc>
+        <w:tc>
+          <w:tcPr>
+            <w:tcW w:w="1162" w:type="dxa"/>
+            <w:vAlign w:val="center"/>
+          </w:tcPr>
+          <w:p>
+            <w:pPr>
+              <w:spacing w:before="80" w:after="80"/>
+              <w:jc w:val="center"/>
+              <w:rPr>
+                <w:lang w:val="bg-BG"/>
+              </w:rPr>
+            </w:pPr>
+          </w:p>
+        </w:tc>
+      </w:tr>
+      <w:tr>
+        <w:tc>
+          <w:tcPr>
+            <w:tcW w:w="879" w:type="dxa"/>
+          </w:tcPr>
+          <w:p>
+            <w:pPr>
+              <w:pStyle w:val="SpecLevel4"/>
+              <w:tabs>
+                <w:tab w:val="clear" w:pos="1134"/>
+                <w:tab w:val="left" w:pos="567"/>
+              </w:tabs>
+              <w:ind w:left="0" w:firstLine="0"/>
+              <w:jc w:val="center"/>
+              <w:rPr>
+                <w:lang w:val="bg-BG"/>
+              </w:rPr>
+            </w:pPr>
+            <w:r>
+              <w:rPr>
+                <w:lang w:val="bg-BG"/>
+              </w:rPr>
+              <w:t>2.1</w:t>
+            </w:r>
+          </w:p>
+        </w:tc>
+        <w:tc>
+          <w:tcPr>
+            <w:tcW w:w="7938" w:type="dxa"/>
+            <w:vAlign w:val="center"/>
+          </w:tcPr>
+          <w:p>
+            <w:pPr>
+              <w:pStyle w:val="SpecLevel4"/>
+              <w:tabs>
+                <w:tab w:val="clear" w:pos="1134"/>
+                <w:tab w:val="left" w:pos="567"/>
+              </w:tabs>
+              <w:ind w:left="0" w:firstLine="0"/>
+              <w:jc w:val="center"/>
+              <w:rPr>
+                <w:lang w:val="bg-BG"/>
+              </w:rPr>
+            </w:pPr>
+            <w:r>
+              <w:rPr>
+                <w:lang w:val="bg-BG"/>
+              </w:rPr>
+              <w:t>Задачите и видовете профили да бъдат реализирани като отделни класове с нужните</w:t>
+            </w:r>
+            <w:r>
+              <w:rPr>
+                <w:lang w:val="bg-BG"/>
+              </w:rPr>
+              <w:t xml:space="preserve"> им</w:t>
+            </w:r>
+            <w:r>
+              <w:rPr>
+                <w:lang w:val="bg-BG"/>
+              </w:rPr>
+              <w:t xml:space="preserve"> атрибути</w:t>
+            </w:r>
+          </w:p>
+        </w:tc>
+        <w:tc>
+          <w:tcPr>
+            <w:tcW w:w="1162" w:type="dxa"/>
+            <w:vAlign w:val="center"/>
+          </w:tcPr>
+          <w:p>
+            <w:pPr>
+              <w:spacing w:before="80" w:after="80"/>
+              <w:jc w:val="center"/>
+              <w:rPr>
+                <w:lang w:val="bg-BG"/>
+              </w:rPr>
+            </w:pPr>
+          </w:p>
+        </w:tc>
+      </w:tr>
+      <w:tr>
+        <w:tc>
+          <w:tcPr>
+            <w:tcW w:w="879" w:type="dxa"/>
+          </w:tcPr>
+          <w:p>
+            <w:pPr>
+              <w:pStyle w:val="SpecLevel4"/>
+              <w:tabs>
+                <w:tab w:val="clear" w:pos="1134"/>
+                <w:tab w:val="left" w:pos="567"/>
+              </w:tabs>
+              <w:ind w:left="0" w:firstLine="0"/>
+              <w:jc w:val="center"/>
+              <w:rPr>
+                <w:b/>
+                <w:bCs/>
+                <w:lang w:val="bg-BG"/>
+              </w:rPr>
+            </w:pPr>
+            <w:r>
+              <w:rPr>
+                <w:b/>
+                <w:bCs/>
+                <w:lang w:val="bg-BG"/>
+              </w:rPr>
+              <w:t>3</w:t>
+            </w:r>
+          </w:p>
+        </w:tc>
+        <w:tc>
+          <w:tcPr>
+            <w:tcW w:w="7938" w:type="dxa"/>
+            <w:vAlign w:val="center"/>
+          </w:tcPr>
+          <w:p>
+            <w:pPr>
+              <w:pStyle w:val="SpecLevel4"/>
+              <w:tabs>
+                <w:tab w:val="clear" w:pos="1134"/>
+                <w:tab w:val="left" w:pos="567"/>
+              </w:tabs>
+              <w:ind w:left="0" w:firstLine="0"/>
+              <w:jc w:val="center"/>
+              <w:rPr>
+                <w:b/>
+                <w:bCs/>
+                <w:lang w:val="bg-BG"/>
+              </w:rPr>
+            </w:pPr>
+            <w:r>
+              <w:rPr>
+                <w:b/>
+                <w:bCs/>
+                <w:lang w:val="bg-BG"/>
+              </w:rPr>
+              <w:t>Приложението да има г</w:t>
+            </w:r>
+            <w:r>
+              <w:rPr>
+                <w:b/>
+                <w:bCs/>
+                <w:lang w:val="bg-BG"/>
+              </w:rPr>
+              <w:t>рафичен потребителски интерфейс</w:t>
+            </w:r>
+          </w:p>
+        </w:tc>
+        <w:tc>
+          <w:tcPr>
+            <w:tcW w:w="1162" w:type="dxa"/>
+            <w:vAlign w:val="center"/>
+          </w:tcPr>
+          <w:p>
+            <w:pPr>
+              <w:spacing w:before="80" w:after="80"/>
+              <w:jc w:val="center"/>
+              <w:rPr>
+                <w:lang w:val="bg-BG"/>
+              </w:rPr>
+            </w:pPr>
+          </w:p>
+        </w:tc>
+      </w:tr>
+      <w:tr>
+        <w:tc>
+          <w:tcPr>
+            <w:tcW w:w="879" w:type="dxa"/>
+          </w:tcPr>
+          <w:p>
+            <w:pPr>
+              <w:pStyle w:val="SpecLevel4"/>
+              <w:tabs>
+                <w:tab w:val="clear" w:pos="1134"/>
+                <w:tab w:val="left" w:pos="567"/>
+              </w:tabs>
+              <w:ind w:left="0" w:firstLine="0"/>
+              <w:jc w:val="center"/>
+              <w:rPr>
+                <w:lang w:val="bg-BG"/>
+              </w:rPr>
+            </w:pPr>
+            <w:r>
+              <w:rPr>
+                <w:lang w:val="bg-BG"/>
+              </w:rPr>
+              <w:t>3</w:t>
+            </w:r>
+            <w:r>
+              <w:rPr>
+                <w:lang w:val="bg-BG"/>
+              </w:rPr>
+              <w:t>.1</w:t>
+            </w:r>
+          </w:p>
+        </w:tc>
+        <w:tc>
+          <w:tcPr>
+            <w:tcW w:w="7938" w:type="dxa"/>
+            <w:vAlign w:val="center"/>
+          </w:tcPr>
+          <w:p>
+            <w:pPr>
+              <w:pStyle w:val="SpecLevel4"/>
+              <w:tabs>
+                <w:tab w:val="clear" w:pos="1134"/>
+                <w:tab w:val="left" w:pos="567"/>
+              </w:tabs>
+              <w:ind w:left="0" w:firstLine="0"/>
+              <w:jc w:val="center"/>
+              <w:rPr>
+                <w:lang w:val="bg-BG"/>
+              </w:rPr>
+            </w:pPr>
+            <w:r>
+              <w:rPr>
+                <w:lang w:val="bg-BG"/>
+              </w:rPr>
+              <w:t xml:space="preserve">Графичният потребителски интерфейс да бъде реализиран </w:t>
+            </w:r>
+            <w:r>
+              <w:rPr>
+                <w:lang w:val="bg-BG"/>
+              </w:rPr>
+              <w:t>чрез</w:t>
+            </w:r>
+            <w:r>
+              <w:rPr>
+                <w:lang w:val="en-US"/>
+              </w:rPr>
+              <w:t xml:space="preserve"> </w:t>
+            </w:r>
+            <w:r>
+              <w:rPr>
+                <w:lang w:val="bg-BG"/>
+              </w:rPr>
+              <w:t xml:space="preserve">технологията </w:t>
+            </w:r>
+            <w:r>
+              <w:rPr>
+                <w:lang w:val="bg-BG"/>
+              </w:rPr>
+              <w:t>ASP.NET Core</w:t>
+            </w:r>
+          </w:p>
+        </w:tc>
+        <w:tc>
+          <w:tcPr>
+            <w:tcW w:w="1162" w:type="dxa"/>
+            <w:vAlign w:val="center"/>
+          </w:tcPr>
+          <w:p>
+            <w:pPr>
+              <w:spacing w:before="80" w:after="80"/>
+              <w:jc w:val="center"/>
+              <w:rPr>
+                <w:lang w:val="bg-BG"/>
+              </w:rPr>
+            </w:pPr>
+          </w:p>
+        </w:tc>
+      </w:tr>
+      <w:tr>
+        <w:tc>
+          <w:tcPr>
+            <w:tcW w:w="879" w:type="dxa"/>
+          </w:tcPr>
+          <w:p>
+            <w:pPr>
+              <w:pStyle w:val="SpecLevel4"/>
+              <w:tabs>
+                <w:tab w:val="clear" w:pos="1134"/>
+                <w:tab w:val="left" w:pos="567"/>
+              </w:tabs>
+              <w:ind w:left="0" w:firstLine="0"/>
+              <w:jc w:val="center"/>
+              <w:rPr>
+                <w:lang w:val="bg-BG"/>
+              </w:rPr>
+            </w:pPr>
+            <w:r>
+              <w:rPr>
+                <w:b/>
+                <w:bCs/>
+                <w:lang w:val="bg-BG"/>
+              </w:rPr>
+              <w:t>4</w:t>
+            </w:r>
+          </w:p>
+        </w:tc>
+        <w:tc>
+          <w:tcPr>
+            <w:tcW w:w="7938" w:type="dxa"/>
+            <w:vAlign w:val="center"/>
+          </w:tcPr>
+          <w:p>
+            <w:pPr>
+              <w:pStyle w:val="SpecLevel4"/>
+              <w:tabs>
+                <w:tab w:val="clear" w:pos="1134"/>
+                <w:tab w:val="left" w:pos="567"/>
+              </w:tabs>
+              <w:ind w:left="0" w:firstLine="0"/>
+              <w:jc w:val="center"/>
+              <w:rPr>
+                <w:lang w:val="bg-BG"/>
+              </w:rPr>
+            </w:pPr>
+            <w:r>
+              <w:rPr>
+                <w:b/>
+                <w:bCs/>
+                <w:lang w:val="bg-BG"/>
+              </w:rPr>
+              <w:t>Приложението да работи</w:t>
+            </w:r>
+            <w:r>
+              <w:rPr>
+                <w:b/>
+                <w:bCs/>
+                <w:lang w:val="bg-BG"/>
+              </w:rPr>
+              <w:t xml:space="preserve"> с база данни </w:t>
+            </w:r>
+            <w:r>
+              <w:rPr>
+                <w:b/>
+                <w:bCs/>
+                <w:lang w:val="en-US"/>
+              </w:rPr>
+              <w:t>MySQL</w:t>
+            </w:r>
+          </w:p>
+        </w:tc>
+        <w:tc>
+          <w:tcPr>
+            <w:tcW w:w="1162" w:type="dxa"/>
+            <w:vAlign w:val="center"/>
+          </w:tcPr>
+          <w:p>
+            <w:pPr>
+              <w:spacing w:before="80" w:after="80"/>
+              <w:jc w:val="center"/>
+              <w:rPr>
+                <w:lang w:val="bg-BG"/>
+              </w:rPr>
+            </w:pPr>
+          </w:p>
+        </w:tc>
+      </w:tr>
+      <w:tr>
+        <w:tc>
+          <w:tcPr>
+            <w:tcW w:w="879" w:type="dxa"/>
+          </w:tcPr>
+          <w:p>
+            <w:pPr>
+              <w:pStyle w:val="SpecLevel4"/>
+              <w:tabs>
+                <w:tab w:val="clear" w:pos="1134"/>
+                <w:tab w:val="left" w:pos="567"/>
+              </w:tabs>
+              <w:ind w:left="0" w:firstLine="0"/>
+              <w:jc w:val="center"/>
+              <w:rPr>
+                <w:lang w:val="bg-BG"/>
+              </w:rPr>
+            </w:pPr>
+            <w:r>
+              <w:rPr>
+                <w:lang w:val="bg-BG"/>
+              </w:rPr>
+              <w:t>4</w:t>
+            </w:r>
+            <w:r>
+              <w:rPr>
+                <w:lang w:val="bg-BG"/>
+              </w:rPr>
+              <w:t>.1</w:t>
+            </w:r>
+          </w:p>
+        </w:tc>
+        <w:tc>
+          <w:tcPr>
+            <w:tcW w:w="7938" w:type="dxa"/>
+            <w:vAlign w:val="center"/>
+          </w:tcPr>
+          <w:p>
+            <w:pPr>
+              <w:pStyle w:val="SpecLevel4"/>
+              <w:tabs>
+                <w:tab w:val="clear" w:pos="1134"/>
+                <w:tab w:val="left" w:pos="567"/>
+              </w:tabs>
+              <w:ind w:left="0" w:firstLine="0"/>
+              <w:jc w:val="center"/>
+              <w:rPr>
+                <w:lang w:val="bg-BG"/>
+              </w:rPr>
+            </w:pPr>
+            <w:r>
+              <w:rPr>
+                <w:lang w:val="bg-BG"/>
+              </w:rPr>
+              <w:t xml:space="preserve">Класовете от </w:t>
+            </w:r>
+            <w:r>
+              <w:rPr>
+                <w:lang w:val="en-US"/>
+              </w:rPr>
+              <w:t xml:space="preserve">C# </w:t>
+            </w:r>
+            <w:r>
+              <w:rPr>
+                <w:lang w:val="bg-BG"/>
+              </w:rPr>
+              <w:t>кода и техните атрибути да отговарят на таблиците в базата данни</w:t>
+            </w:r>
+          </w:p>
+        </w:tc>
+        <w:tc>
+          <w:tcPr>
+            <w:tcW w:w="1162" w:type="dxa"/>
+            <w:vAlign w:val="center"/>
+          </w:tcPr>
+          <w:p>
+            <w:pPr>
+              <w:spacing w:before="80" w:after="80"/>
+              <w:jc w:val="center"/>
+              <w:rPr>
+                <w:lang w:val="bg-BG"/>
+              </w:rPr>
+            </w:pPr>
+          </w:p>
+        </w:tc>
+      </w:tr>
+      <w:tr>
+        <w:tc>
+          <w:tcPr>
+            <w:tcW w:w="879" w:type="dxa"/>
+          </w:tcPr>
+          <w:p>
+            <w:pPr>
+              <w:pStyle w:val="SpecLevel4"/>
+              <w:tabs>
+                <w:tab w:val="clear" w:pos="1134"/>
+                <w:tab w:val="left" w:pos="567"/>
+              </w:tabs>
+              <w:ind w:left="0" w:firstLine="0"/>
+              <w:jc w:val="center"/>
+              <w:rPr>
+                <w:b/>
+                <w:bCs/>
+                <w:lang w:val="bg-BG"/>
+              </w:rPr>
+            </w:pPr>
+            <w:r>
+              <w:rPr>
+                <w:b/>
+                <w:bCs/>
+                <w:lang w:val="bg-BG"/>
+              </w:rPr>
+              <w:t>5</w:t>
+            </w:r>
+          </w:p>
+        </w:tc>
+        <w:tc>
+          <w:tcPr>
+            <w:tcW w:w="7938" w:type="dxa"/>
+            <w:vAlign w:val="center"/>
+          </w:tcPr>
+          <w:p>
+            <w:pPr>
+              <w:pStyle w:val="SpecLevel4"/>
+              <w:tabs>
+                <w:tab w:val="clear" w:pos="1134"/>
+                <w:tab w:val="left" w:pos="567"/>
+              </w:tabs>
+              <w:ind w:left="0" w:firstLine="0"/>
+              <w:jc w:val="center"/>
+              <w:rPr>
+                <w:b/>
+                <w:bCs/>
+                <w:lang w:val="bg-BG"/>
+              </w:rPr>
+            </w:pPr>
+            <w:r>
+              <w:rPr>
+                <w:b/>
+                <w:bCs/>
+                <w:lang w:val="bg-BG"/>
+              </w:rPr>
+              <w:t xml:space="preserve">Кодът на приложението да се пази в </w:t>
+            </w:r>
+            <w:r>
+              <w:rPr>
+                <w:b/>
+                <w:bCs/>
+                <w:lang w:val="en-US"/>
+              </w:rPr>
+              <w:t xml:space="preserve">GitHub </w:t>
+            </w:r>
+            <w:r>
+              <w:rPr>
+                <w:b/>
+                <w:bCs/>
+                <w:lang w:val="bg-BG"/>
+              </w:rPr>
+              <w:t>хранилище</w:t>
+            </w:r>
+          </w:p>
+        </w:tc>
+        <w:tc>
+          <w:tcPr>
+            <w:tcW w:w="1162" w:type="dxa"/>
+            <w:vAlign w:val="center"/>
+          </w:tcPr>
+          <w:p>
+            <w:pPr>
+              <w:spacing w:before="80" w:after="80"/>
+              <w:jc w:val="center"/>
+              <w:rPr>
+                <w:lang w:val="bg-BG"/>
+              </w:rPr>
+            </w:pPr>
+          </w:p>
+        </w:tc>
+      </w:tr>
+      <w:tr>
+        <w:tc>
+          <w:tcPr>
+            <w:tcW w:w="879" w:type="dxa"/>
+          </w:tcPr>
+          <w:p>
+            <w:pPr>
+              <w:pStyle w:val="SpecLevel4"/>
+              <w:tabs>
+                <w:tab w:val="clear" w:pos="1134"/>
+                <w:tab w:val="left" w:pos="567"/>
+              </w:tabs>
+              <w:ind w:left="0" w:firstLine="0"/>
+              <w:jc w:val="center"/>
+              <w:rPr>
+                <w:lang w:val="bg-BG"/>
+              </w:rPr>
+            </w:pPr>
+            <w:r>
+              <w:rPr>
+                <w:lang w:val="bg-BG"/>
+              </w:rPr>
+              <w:t>5.1</w:t>
+            </w:r>
+          </w:p>
+        </w:tc>
+        <w:tc>
+          <w:tcPr>
+            <w:tcW w:w="7938" w:type="dxa"/>
+            <w:vAlign w:val="center"/>
+          </w:tcPr>
+          <w:p>
+            <w:pPr>
+              <w:pStyle w:val="SpecLevel4"/>
+              <w:tabs>
+                <w:tab w:val="clear" w:pos="1134"/>
+                <w:tab w:val="left" w:pos="567"/>
+              </w:tabs>
+              <w:ind w:left="0" w:firstLine="0"/>
+              <w:jc w:val="center"/>
+              <w:rPr>
+                <w:lang w:val="bg-BG"/>
+              </w:rPr>
+            </w:pPr>
+            <w:r>
+              <w:rPr>
+                <w:lang w:val="bg-BG"/>
+              </w:rPr>
+              <w:t xml:space="preserve">Хранилището да се намира на следния линк: </w:t>
+            </w:r>
+            <w:hyperlink r:id="rId14" w:history="1">
+              <w:r>
+                <w:rPr>
+                  <w:rStyle w:val="Hyperlink"/>
+                  <w:lang w:val="bg-BG"/>
+                </w:rPr>
+                <w:t>https://github.com/amilisov/null</w:t>
+              </w:r>
+            </w:hyperlink>
           </w:p>
         </w:tc>
         <w:tc>
@@ -3742,7 +5842,7 @@
     <w:p>
       <w:pPr>
         <w:rPr>
-          <w:lang w:val="bg-BG" w:eastAsia="en-AU"/>
+          <w:lang w:val="en-US" w:eastAsia="en-AU"/>
         </w:rPr>
       </w:pPr>
     </w:p>
@@ -3765,7 +5865,6 @@
         <w:rPr>
           <w:lang w:val="bg-BG"/>
         </w:rPr>
-        <w:lastRenderedPageBreak/>
         <w:t>Потребителски истории</w:t>
       </w:r>
       <w:bookmarkEnd w:id="17"/>
@@ -4853,8 +6952,8 @@
       </w:pPr>
     </w:p>
     <w:sectPr>
-      <w:headerReference w:type="even" r:id="rId14"/>
-      <w:footerReference w:type="default" r:id="rId15"/>
+      <w:headerReference w:type="even" r:id="rId15"/>
+      <w:footerReference w:type="default" r:id="rId16"/>
       <w:pgSz w:w="11907" w:h="16840" w:code="9"/>
       <w:pgMar w:top="1440" w:right="850" w:bottom="992" w:left="1134" w:header="283" w:footer="283" w:gutter="0"/>
       <w:cols w:space="720"/>
@@ -4865,7 +6964,7 @@
 </file>
 
 <file path=word/endnotes.xml><?xml version="1.0" encoding="utf-8"?>
-<w:endnotes xmlns:wpc="http://schemas.microsoft.com/office/word/2010/wordprocessingCanvas" xmlns:cx="http://schemas.microsoft.com/office/drawing/2014/chartex" xmlns:cx1="http://schemas.microsoft.com/office/drawing/2015/9/8/chartex" xmlns:cx2="http://schemas.microsoft.com/office/drawing/2015/10/21/chartex" xmlns:cx3="http://schemas.microsoft.com/office/drawing/2016/5/9/chartex" xmlns:cx4="http://schemas.microsoft.com/office/drawing/2016/5/10/chartex" xmlns:cx5="http://schemas.microsoft.com/office/drawing/2016/5/11/chartex" xmlns:cx6="http://schemas.microsoft.com/office/drawing/2016/5/12/chartex" xmlns:cx7="http://schemas.microsoft.com/office/drawing/2016/5/13/chartex" xmlns:cx8="http://schemas.microsoft.com/office/drawing/2016/5/14/chartex" xmlns:mc="http://schemas.openxmlformats.org/markup-compatibility/2006" xmlns:aink="http://schemas.microsoft.com/office/drawing/2016/ink" xmlns:am3d="http://schemas.microsoft.com/office/drawing/2017/model3d" xmlns:o="urn:schemas-microsoft-com:office:office" xmlns:r="http://schemas.openxmlformats.org/officeDocument/2006/relationships" xmlns:m="http://schemas.openxmlformats.org/officeDocument/2006/math" xmlns:v="urn:schemas-microsoft-com:vml" xmlns:wp14="http://schemas.microsoft.com/office/word/2010/wordprocessingDrawing" xmlns:wp="http://schemas.openxmlformats.org/drawingml/2006/wordprocessingDrawing" xmlns:w10="urn:schemas-microsoft-com:office:word" xmlns:w="http://schemas.openxmlformats.org/wordprocessingml/2006/main" xmlns:w14="http://schemas.microsoft.com/office/word/2010/wordml" xmlns:w15="http://schemas.microsoft.com/office/word/2012/wordml" xmlns:w16cex="http://schemas.microsoft.com/office/word/2018/wordml/cex" xmlns:w16cid="http://schemas.microsoft.com/office/word/2016/wordml/cid" xmlns:w16="http://schemas.microsoft.com/office/word/2018/wordml" xmlns:w16sdtdh="http://schemas.microsoft.com/office/word/2020/wordml/sdtdatahash" xmlns:w16se="http://schemas.microsoft.com/office/word/2015/wordml/symex" xmlns:wpg="http://schemas.microsoft.com/office/word/2010/wordprocessingGroup" xmlns:wpi="http://schemas.microsoft.com/office/word/2010/wordprocessingInk" xmlns:wne="http://schemas.microsoft.com/office/word/2006/wordml" xmlns:wps="http://schemas.microsoft.com/office/word/2010/wordprocessingShape" mc:Ignorable="w14 w15 w16se w16cid w16 w16cex w16sdtdh wp14">
+<w:endnotes xmlns:wpc="http://schemas.microsoft.com/office/word/2010/wordprocessingCanvas" xmlns:cx="http://schemas.microsoft.com/office/drawing/2014/chartex" xmlns:cx1="http://schemas.microsoft.com/office/drawing/2015/9/8/chartex" xmlns:cx2="http://schemas.microsoft.com/office/drawing/2015/10/21/chartex" xmlns:cx3="http://schemas.microsoft.com/office/drawing/2016/5/9/chartex" xmlns:cx4="http://schemas.microsoft.com/office/drawing/2016/5/10/chartex" xmlns:cx5="http://schemas.microsoft.com/office/drawing/2016/5/11/chartex" xmlns:cx6="http://schemas.microsoft.com/office/drawing/2016/5/12/chartex" xmlns:cx7="http://schemas.microsoft.com/office/drawing/2016/5/13/chartex" xmlns:cx8="http://schemas.microsoft.com/office/drawing/2016/5/14/chartex" xmlns:mc="http://schemas.openxmlformats.org/markup-compatibility/2006" xmlns:aink="http://schemas.microsoft.com/office/drawing/2016/ink" xmlns:am3d="http://schemas.microsoft.com/office/drawing/2017/model3d" xmlns:o="urn:schemas-microsoft-com:office:office" xmlns:oel="http://schemas.microsoft.com/office/2019/extlst" xmlns:r="http://schemas.openxmlformats.org/officeDocument/2006/relationships" xmlns:m="http://schemas.openxmlformats.org/officeDocument/2006/math" xmlns:v="urn:schemas-microsoft-com:vml" xmlns:wp14="http://schemas.microsoft.com/office/word/2010/wordprocessingDrawing" xmlns:wp="http://schemas.openxmlformats.org/drawingml/2006/wordprocessingDrawing" xmlns:w10="urn:schemas-microsoft-com:office:word" xmlns:w="http://schemas.openxmlformats.org/wordprocessingml/2006/main" xmlns:w14="http://schemas.microsoft.com/office/word/2010/wordml" xmlns:w15="http://schemas.microsoft.com/office/word/2012/wordml" xmlns:w16cex="http://schemas.microsoft.com/office/word/2018/wordml/cex" xmlns:w16cid="http://schemas.microsoft.com/office/word/2016/wordml/cid" xmlns:w16="http://schemas.microsoft.com/office/word/2018/wordml" xmlns:w16sdtdh="http://schemas.microsoft.com/office/word/2020/wordml/sdtdatahash" xmlns:w16se="http://schemas.microsoft.com/office/word/2015/wordml/symex" xmlns:wpg="http://schemas.microsoft.com/office/word/2010/wordprocessingGroup" xmlns:wpi="http://schemas.microsoft.com/office/word/2010/wordprocessingInk" xmlns:wne="http://schemas.microsoft.com/office/word/2006/wordml" xmlns:wps="http://schemas.microsoft.com/office/word/2010/wordprocessingShape" mc:Ignorable="w14 w15 w16se w16cid w16 w16cex w16sdtdh wp14">
   <w:endnote w:type="separator" w:id="-1">
     <w:p>
       <w:r>
@@ -4884,7 +6983,7 @@
 </file>
 
 <file path=word/footer1.xml><?xml version="1.0" encoding="utf-8"?>
-<w:ftr xmlns:wpc="http://schemas.microsoft.com/office/word/2010/wordprocessingCanvas" xmlns:cx="http://schemas.microsoft.com/office/drawing/2014/chartex" xmlns:cx1="http://schemas.microsoft.com/office/drawing/2015/9/8/chartex" xmlns:cx2="http://schemas.microsoft.com/office/drawing/2015/10/21/chartex" xmlns:cx3="http://schemas.microsoft.com/office/drawing/2016/5/9/chartex" xmlns:cx4="http://schemas.microsoft.com/office/drawing/2016/5/10/chartex" xmlns:cx5="http://schemas.microsoft.com/office/drawing/2016/5/11/chartex" xmlns:cx6="http://schemas.microsoft.com/office/drawing/2016/5/12/chartex" xmlns:cx7="http://schemas.microsoft.com/office/drawing/2016/5/13/chartex" xmlns:cx8="http://schemas.microsoft.com/office/drawing/2016/5/14/chartex" xmlns:mc="http://schemas.openxmlformats.org/markup-compatibility/2006" xmlns:aink="http://schemas.microsoft.com/office/drawing/2016/ink" xmlns:am3d="http://schemas.microsoft.com/office/drawing/2017/model3d" xmlns:o="urn:schemas-microsoft-com:office:office" xmlns:r="http://schemas.openxmlformats.org/officeDocument/2006/relationships" xmlns:m="http://schemas.openxmlformats.org/officeDocument/2006/math" xmlns:v="urn:schemas-microsoft-com:vml" xmlns:wp14="http://schemas.microsoft.com/office/word/2010/wordprocessingDrawing" xmlns:wp="http://schemas.openxmlformats.org/drawingml/2006/wordprocessingDrawing" xmlns:w10="urn:schemas-microsoft-com:office:word" xmlns:w="http://schemas.openxmlformats.org/wordprocessingml/2006/main" xmlns:w14="http://schemas.microsoft.com/office/word/2010/wordml" xmlns:w15="http://schemas.microsoft.com/office/word/2012/wordml" xmlns:w16cex="http://schemas.microsoft.com/office/word/2018/wordml/cex" xmlns:w16cid="http://schemas.microsoft.com/office/word/2016/wordml/cid" xmlns:w16="http://schemas.microsoft.com/office/word/2018/wordml" xmlns:w16sdtdh="http://schemas.microsoft.com/office/word/2020/wordml/sdtdatahash" xmlns:w16se="http://schemas.microsoft.com/office/word/2015/wordml/symex" xmlns:wpg="http://schemas.microsoft.com/office/word/2010/wordprocessingGroup" xmlns:wpi="http://schemas.microsoft.com/office/word/2010/wordprocessingInk" xmlns:wne="http://schemas.microsoft.com/office/word/2006/wordml" xmlns:wps="http://schemas.microsoft.com/office/word/2010/wordprocessingShape" mc:Ignorable="w14 w15 w16se w16cid w16 w16cex w16sdtdh wp14">
+<w:ftr xmlns:wpc="http://schemas.microsoft.com/office/word/2010/wordprocessingCanvas" xmlns:cx="http://schemas.microsoft.com/office/drawing/2014/chartex" xmlns:cx1="http://schemas.microsoft.com/office/drawing/2015/9/8/chartex" xmlns:cx2="http://schemas.microsoft.com/office/drawing/2015/10/21/chartex" xmlns:cx3="http://schemas.microsoft.com/office/drawing/2016/5/9/chartex" xmlns:cx4="http://schemas.microsoft.com/office/drawing/2016/5/10/chartex" xmlns:cx5="http://schemas.microsoft.com/office/drawing/2016/5/11/chartex" xmlns:cx6="http://schemas.microsoft.com/office/drawing/2016/5/12/chartex" xmlns:cx7="http://schemas.microsoft.com/office/drawing/2016/5/13/chartex" xmlns:cx8="http://schemas.microsoft.com/office/drawing/2016/5/14/chartex" xmlns:mc="http://schemas.openxmlformats.org/markup-compatibility/2006" xmlns:aink="http://schemas.microsoft.com/office/drawing/2016/ink" xmlns:am3d="http://schemas.microsoft.com/office/drawing/2017/model3d" xmlns:o="urn:schemas-microsoft-com:office:office" xmlns:oel="http://schemas.microsoft.com/office/2019/extlst" xmlns:r="http://schemas.openxmlformats.org/officeDocument/2006/relationships" xmlns:m="http://schemas.openxmlformats.org/officeDocument/2006/math" xmlns:v="urn:schemas-microsoft-com:vml" xmlns:wp14="http://schemas.microsoft.com/office/word/2010/wordprocessingDrawing" xmlns:wp="http://schemas.openxmlformats.org/drawingml/2006/wordprocessingDrawing" xmlns:w10="urn:schemas-microsoft-com:office:word" xmlns:w="http://schemas.openxmlformats.org/wordprocessingml/2006/main" xmlns:w14="http://schemas.microsoft.com/office/word/2010/wordml" xmlns:w15="http://schemas.microsoft.com/office/word/2012/wordml" xmlns:w16cex="http://schemas.microsoft.com/office/word/2018/wordml/cex" xmlns:w16cid="http://schemas.microsoft.com/office/word/2016/wordml/cid" xmlns:w16="http://schemas.microsoft.com/office/word/2018/wordml" xmlns:w16sdtdh="http://schemas.microsoft.com/office/word/2020/wordml/sdtdatahash" xmlns:w16se="http://schemas.microsoft.com/office/word/2015/wordml/symex" xmlns:wpg="http://schemas.microsoft.com/office/word/2010/wordprocessingGroup" xmlns:wpi="http://schemas.microsoft.com/office/word/2010/wordprocessingInk" xmlns:wne="http://schemas.microsoft.com/office/word/2006/wordml" xmlns:wps="http://schemas.microsoft.com/office/word/2010/wordprocessingShape" mc:Ignorable="w14 w15 w16se w16cid w16 w16cex w16sdtdh wp14">
   <w:p>
     <w:r>
       <w:fldChar w:fldCharType="begin"/>
@@ -4901,7 +7000,7 @@
 </file>
 
 <file path=word/footer2.xml><?xml version="1.0" encoding="utf-8"?>
-<w:ftr xmlns:wpc="http://schemas.microsoft.com/office/word/2010/wordprocessingCanvas" xmlns:cx="http://schemas.microsoft.com/office/drawing/2014/chartex" xmlns:cx1="http://schemas.microsoft.com/office/drawing/2015/9/8/chartex" xmlns:cx2="http://schemas.microsoft.com/office/drawing/2015/10/21/chartex" xmlns:cx3="http://schemas.microsoft.com/office/drawing/2016/5/9/chartex" xmlns:cx4="http://schemas.microsoft.com/office/drawing/2016/5/10/chartex" xmlns:cx5="http://schemas.microsoft.com/office/drawing/2016/5/11/chartex" xmlns:cx6="http://schemas.microsoft.com/office/drawing/2016/5/12/chartex" xmlns:cx7="http://schemas.microsoft.com/office/drawing/2016/5/13/chartex" xmlns:cx8="http://schemas.microsoft.com/office/drawing/2016/5/14/chartex" xmlns:mc="http://schemas.openxmlformats.org/markup-compatibility/2006" xmlns:aink="http://schemas.microsoft.com/office/drawing/2016/ink" xmlns:am3d="http://schemas.microsoft.com/office/drawing/2017/model3d" xmlns:o="urn:schemas-microsoft-com:office:office" xmlns:r="http://schemas.openxmlformats.org/officeDocument/2006/relationships" xmlns:m="http://schemas.openxmlformats.org/officeDocument/2006/math" xmlns:v="urn:schemas-microsoft-com:vml" xmlns:wp14="http://schemas.microsoft.com/office/word/2010/wordprocessingDrawing" xmlns:wp="http://schemas.openxmlformats.org/drawingml/2006/wordprocessingDrawing" xmlns:w10="urn:schemas-microsoft-com:office:word" xmlns:w="http://schemas.openxmlformats.org/wordprocessingml/2006/main" xmlns:w14="http://schemas.microsoft.com/office/word/2010/wordml" xmlns:w15="http://schemas.microsoft.com/office/word/2012/wordml" xmlns:w16cex="http://schemas.microsoft.com/office/word/2018/wordml/cex" xmlns:w16cid="http://schemas.microsoft.com/office/word/2016/wordml/cid" xmlns:w16="http://schemas.microsoft.com/office/word/2018/wordml" xmlns:w16sdtdh="http://schemas.microsoft.com/office/word/2020/wordml/sdtdatahash" xmlns:w16se="http://schemas.microsoft.com/office/word/2015/wordml/symex" xmlns:wpg="http://schemas.microsoft.com/office/word/2010/wordprocessingGroup" xmlns:wpi="http://schemas.microsoft.com/office/word/2010/wordprocessingInk" xmlns:wne="http://schemas.microsoft.com/office/word/2006/wordml" xmlns:wps="http://schemas.microsoft.com/office/word/2010/wordprocessingShape" mc:Ignorable="w14 w15 w16se w16cid w16 w16cex w16sdtdh wp14">
+<w:ftr xmlns:wpc="http://schemas.microsoft.com/office/word/2010/wordprocessingCanvas" xmlns:cx="http://schemas.microsoft.com/office/drawing/2014/chartex" xmlns:cx1="http://schemas.microsoft.com/office/drawing/2015/9/8/chartex" xmlns:cx2="http://schemas.microsoft.com/office/drawing/2015/10/21/chartex" xmlns:cx3="http://schemas.microsoft.com/office/drawing/2016/5/9/chartex" xmlns:cx4="http://schemas.microsoft.com/office/drawing/2016/5/10/chartex" xmlns:cx5="http://schemas.microsoft.com/office/drawing/2016/5/11/chartex" xmlns:cx6="http://schemas.microsoft.com/office/drawing/2016/5/12/chartex" xmlns:cx7="http://schemas.microsoft.com/office/drawing/2016/5/13/chartex" xmlns:cx8="http://schemas.microsoft.com/office/drawing/2016/5/14/chartex" xmlns:mc="http://schemas.openxmlformats.org/markup-compatibility/2006" xmlns:aink="http://schemas.microsoft.com/office/drawing/2016/ink" xmlns:am3d="http://schemas.microsoft.com/office/drawing/2017/model3d" xmlns:o="urn:schemas-microsoft-com:office:office" xmlns:oel="http://schemas.microsoft.com/office/2019/extlst" xmlns:r="http://schemas.openxmlformats.org/officeDocument/2006/relationships" xmlns:m="http://schemas.openxmlformats.org/officeDocument/2006/math" xmlns:v="urn:schemas-microsoft-com:vml" xmlns:wp14="http://schemas.microsoft.com/office/word/2010/wordprocessingDrawing" xmlns:wp="http://schemas.openxmlformats.org/drawingml/2006/wordprocessingDrawing" xmlns:w10="urn:schemas-microsoft-com:office:word" xmlns:w="http://schemas.openxmlformats.org/wordprocessingml/2006/main" xmlns:w14="http://schemas.microsoft.com/office/word/2010/wordml" xmlns:w15="http://schemas.microsoft.com/office/word/2012/wordml" xmlns:w16cex="http://schemas.microsoft.com/office/word/2018/wordml/cex" xmlns:w16cid="http://schemas.microsoft.com/office/word/2016/wordml/cid" xmlns:w16="http://schemas.microsoft.com/office/word/2018/wordml" xmlns:w16sdtdh="http://schemas.microsoft.com/office/word/2020/wordml/sdtdatahash" xmlns:w16se="http://schemas.microsoft.com/office/word/2015/wordml/symex" xmlns:wpg="http://schemas.microsoft.com/office/word/2010/wordprocessingGroup" xmlns:wpi="http://schemas.microsoft.com/office/word/2010/wordprocessingInk" xmlns:wne="http://schemas.microsoft.com/office/word/2006/wordml" xmlns:wps="http://schemas.microsoft.com/office/word/2010/wordprocessingShape" mc:Ignorable="w14 w15 w16se w16cid w16 w16cex w16sdtdh wp14">
   <w:p>
     <w:pPr>
       <w:tabs>
@@ -5021,7 +7120,7 @@
 </file>
 
 <file path=word/footer3.xml><?xml version="1.0" encoding="utf-8"?>
-<w:ftr xmlns:wpc="http://schemas.microsoft.com/office/word/2010/wordprocessingCanvas" xmlns:cx="http://schemas.microsoft.com/office/drawing/2014/chartex" xmlns:cx1="http://schemas.microsoft.com/office/drawing/2015/9/8/chartex" xmlns:cx2="http://schemas.microsoft.com/office/drawing/2015/10/21/chartex" xmlns:cx3="http://schemas.microsoft.com/office/drawing/2016/5/9/chartex" xmlns:cx4="http://schemas.microsoft.com/office/drawing/2016/5/10/chartex" xmlns:cx5="http://schemas.microsoft.com/office/drawing/2016/5/11/chartex" xmlns:cx6="http://schemas.microsoft.com/office/drawing/2016/5/12/chartex" xmlns:cx7="http://schemas.microsoft.com/office/drawing/2016/5/13/chartex" xmlns:cx8="http://schemas.microsoft.com/office/drawing/2016/5/14/chartex" xmlns:mc="http://schemas.openxmlformats.org/markup-compatibility/2006" xmlns:aink="http://schemas.microsoft.com/office/drawing/2016/ink" xmlns:am3d="http://schemas.microsoft.com/office/drawing/2017/model3d" xmlns:o="urn:schemas-microsoft-com:office:office" xmlns:r="http://schemas.openxmlformats.org/officeDocument/2006/relationships" xmlns:m="http://schemas.openxmlformats.org/officeDocument/2006/math" xmlns:v="urn:schemas-microsoft-com:vml" xmlns:wp14="http://schemas.microsoft.com/office/word/2010/wordprocessingDrawing" xmlns:wp="http://schemas.openxmlformats.org/drawingml/2006/wordprocessingDrawing" xmlns:w10="urn:schemas-microsoft-com:office:word" xmlns:w="http://schemas.openxmlformats.org/wordprocessingml/2006/main" xmlns:w14="http://schemas.microsoft.com/office/word/2010/wordml" xmlns:w15="http://schemas.microsoft.com/office/word/2012/wordml" xmlns:w16cex="http://schemas.microsoft.com/office/word/2018/wordml/cex" xmlns:w16cid="http://schemas.microsoft.com/office/word/2016/wordml/cid" xmlns:w16="http://schemas.microsoft.com/office/word/2018/wordml" xmlns:w16sdtdh="http://schemas.microsoft.com/office/word/2020/wordml/sdtdatahash" xmlns:w16se="http://schemas.microsoft.com/office/word/2015/wordml/symex" xmlns:wpg="http://schemas.microsoft.com/office/word/2010/wordprocessingGroup" xmlns:wpi="http://schemas.microsoft.com/office/word/2010/wordprocessingInk" xmlns:wne="http://schemas.microsoft.com/office/word/2006/wordml" xmlns:wps="http://schemas.microsoft.com/office/word/2010/wordprocessingShape" mc:Ignorable="w14 w15 w16se w16cid w16 w16cex w16sdtdh wp14">
+<w:ftr xmlns:wpc="http://schemas.microsoft.com/office/word/2010/wordprocessingCanvas" xmlns:cx="http://schemas.microsoft.com/office/drawing/2014/chartex" xmlns:cx1="http://schemas.microsoft.com/office/drawing/2015/9/8/chartex" xmlns:cx2="http://schemas.microsoft.com/office/drawing/2015/10/21/chartex" xmlns:cx3="http://schemas.microsoft.com/office/drawing/2016/5/9/chartex" xmlns:cx4="http://schemas.microsoft.com/office/drawing/2016/5/10/chartex" xmlns:cx5="http://schemas.microsoft.com/office/drawing/2016/5/11/chartex" xmlns:cx6="http://schemas.microsoft.com/office/drawing/2016/5/12/chartex" xmlns:cx7="http://schemas.microsoft.com/office/drawing/2016/5/13/chartex" xmlns:cx8="http://schemas.microsoft.com/office/drawing/2016/5/14/chartex" xmlns:mc="http://schemas.openxmlformats.org/markup-compatibility/2006" xmlns:aink="http://schemas.microsoft.com/office/drawing/2016/ink" xmlns:am3d="http://schemas.microsoft.com/office/drawing/2017/model3d" xmlns:o="urn:schemas-microsoft-com:office:office" xmlns:oel="http://schemas.microsoft.com/office/2019/extlst" xmlns:r="http://schemas.openxmlformats.org/officeDocument/2006/relationships" xmlns:m="http://schemas.openxmlformats.org/officeDocument/2006/math" xmlns:v="urn:schemas-microsoft-com:vml" xmlns:wp14="http://schemas.microsoft.com/office/word/2010/wordprocessingDrawing" xmlns:wp="http://schemas.openxmlformats.org/drawingml/2006/wordprocessingDrawing" xmlns:w10="urn:schemas-microsoft-com:office:word" xmlns:w="http://schemas.openxmlformats.org/wordprocessingml/2006/main" xmlns:w14="http://schemas.microsoft.com/office/word/2010/wordml" xmlns:w15="http://schemas.microsoft.com/office/word/2012/wordml" xmlns:w16cex="http://schemas.microsoft.com/office/word/2018/wordml/cex" xmlns:w16cid="http://schemas.microsoft.com/office/word/2016/wordml/cid" xmlns:w16="http://schemas.microsoft.com/office/word/2018/wordml" xmlns:w16sdtdh="http://schemas.microsoft.com/office/word/2020/wordml/sdtdatahash" xmlns:w16se="http://schemas.microsoft.com/office/word/2015/wordml/symex" xmlns:wpg="http://schemas.microsoft.com/office/word/2010/wordprocessingGroup" xmlns:wpi="http://schemas.microsoft.com/office/word/2010/wordprocessingInk" xmlns:wne="http://schemas.microsoft.com/office/word/2006/wordml" xmlns:wps="http://schemas.microsoft.com/office/word/2010/wordprocessingShape" mc:Ignorable="w14 w15 w16se w16cid w16 w16cex w16sdtdh wp14">
   <w:sdt>
     <w:sdtPr>
       <w:id w:val="1694949841"/>
@@ -5076,7 +7175,7 @@
 </file>
 
 <file path=word/footnotes.xml><?xml version="1.0" encoding="utf-8"?>
-<w:footnotes xmlns:wpc="http://schemas.microsoft.com/office/word/2010/wordprocessingCanvas" xmlns:cx="http://schemas.microsoft.com/office/drawing/2014/chartex" xmlns:cx1="http://schemas.microsoft.com/office/drawing/2015/9/8/chartex" xmlns:cx2="http://schemas.microsoft.com/office/drawing/2015/10/21/chartex" xmlns:cx3="http://schemas.microsoft.com/office/drawing/2016/5/9/chartex" xmlns:cx4="http://schemas.microsoft.com/office/drawing/2016/5/10/chartex" xmlns:cx5="http://schemas.microsoft.com/office/drawing/2016/5/11/chartex" xmlns:cx6="http://schemas.microsoft.com/office/drawing/2016/5/12/chartex" xmlns:cx7="http://schemas.microsoft.com/office/drawing/2016/5/13/chartex" xmlns:cx8="http://schemas.microsoft.com/office/drawing/2016/5/14/chartex" xmlns:mc="http://schemas.openxmlformats.org/markup-compatibility/2006" xmlns:aink="http://schemas.microsoft.com/office/drawing/2016/ink" xmlns:am3d="http://schemas.microsoft.com/office/drawing/2017/model3d" xmlns:o="urn:schemas-microsoft-com:office:office" xmlns:r="http://schemas.openxmlformats.org/officeDocument/2006/relationships" xmlns:m="http://schemas.openxmlformats.org/officeDocument/2006/math" xmlns:v="urn:schemas-microsoft-com:vml" xmlns:wp14="http://schemas.microsoft.com/office/word/2010/wordprocessingDrawing" xmlns:wp="http://schemas.openxmlformats.org/drawingml/2006/wordprocessingDrawing" xmlns:w10="urn:schemas-microsoft-com:office:word" xmlns:w="http://schemas.openxmlformats.org/wordprocessingml/2006/main" xmlns:w14="http://schemas.microsoft.com/office/word/2010/wordml" xmlns:w15="http://schemas.microsoft.com/office/word/2012/wordml" xmlns:w16cex="http://schemas.microsoft.com/office/word/2018/wordml/cex" xmlns:w16cid="http://schemas.microsoft.com/office/word/2016/wordml/cid" xmlns:w16="http://schemas.microsoft.com/office/word/2018/wordml" xmlns:w16sdtdh="http://schemas.microsoft.com/office/word/2020/wordml/sdtdatahash" xmlns:w16se="http://schemas.microsoft.com/office/word/2015/wordml/symex" xmlns:wpg="http://schemas.microsoft.com/office/word/2010/wordprocessingGroup" xmlns:wpi="http://schemas.microsoft.com/office/word/2010/wordprocessingInk" xmlns:wne="http://schemas.microsoft.com/office/word/2006/wordml" xmlns:wps="http://schemas.microsoft.com/office/word/2010/wordprocessingShape" mc:Ignorable="w14 w15 w16se w16cid w16 w16cex w16sdtdh wp14">
+<w:footnotes xmlns:wpc="http://schemas.microsoft.com/office/word/2010/wordprocessingCanvas" xmlns:cx="http://schemas.microsoft.com/office/drawing/2014/chartex" xmlns:cx1="http://schemas.microsoft.com/office/drawing/2015/9/8/chartex" xmlns:cx2="http://schemas.microsoft.com/office/drawing/2015/10/21/chartex" xmlns:cx3="http://schemas.microsoft.com/office/drawing/2016/5/9/chartex" xmlns:cx4="http://schemas.microsoft.com/office/drawing/2016/5/10/chartex" xmlns:cx5="http://schemas.microsoft.com/office/drawing/2016/5/11/chartex" xmlns:cx6="http://schemas.microsoft.com/office/drawing/2016/5/12/chartex" xmlns:cx7="http://schemas.microsoft.com/office/drawing/2016/5/13/chartex" xmlns:cx8="http://schemas.microsoft.com/office/drawing/2016/5/14/chartex" xmlns:mc="http://schemas.openxmlformats.org/markup-compatibility/2006" xmlns:aink="http://schemas.microsoft.com/office/drawing/2016/ink" xmlns:am3d="http://schemas.microsoft.com/office/drawing/2017/model3d" xmlns:o="urn:schemas-microsoft-com:office:office" xmlns:oel="http://schemas.microsoft.com/office/2019/extlst" xmlns:r="http://schemas.openxmlformats.org/officeDocument/2006/relationships" xmlns:m="http://schemas.openxmlformats.org/officeDocument/2006/math" xmlns:v="urn:schemas-microsoft-com:vml" xmlns:wp14="http://schemas.microsoft.com/office/word/2010/wordprocessingDrawing" xmlns:wp="http://schemas.openxmlformats.org/drawingml/2006/wordprocessingDrawing" xmlns:w10="urn:schemas-microsoft-com:office:word" xmlns:w="http://schemas.openxmlformats.org/wordprocessingml/2006/main" xmlns:w14="http://schemas.microsoft.com/office/word/2010/wordml" xmlns:w15="http://schemas.microsoft.com/office/word/2012/wordml" xmlns:w16cex="http://schemas.microsoft.com/office/word/2018/wordml/cex" xmlns:w16cid="http://schemas.microsoft.com/office/word/2016/wordml/cid" xmlns:w16="http://schemas.microsoft.com/office/word/2018/wordml" xmlns:w16sdtdh="http://schemas.microsoft.com/office/word/2020/wordml/sdtdatahash" xmlns:w16se="http://schemas.microsoft.com/office/word/2015/wordml/symex" xmlns:wpg="http://schemas.microsoft.com/office/word/2010/wordprocessingGroup" xmlns:wpi="http://schemas.microsoft.com/office/word/2010/wordprocessingInk" xmlns:wne="http://schemas.microsoft.com/office/word/2006/wordml" xmlns:wps="http://schemas.microsoft.com/office/word/2010/wordprocessingShape" mc:Ignorable="w14 w15 w16se w16cid w16 w16cex w16sdtdh wp14">
   <w:footnote w:type="separator" w:id="-1">
     <w:p>
       <w:r>
@@ -5095,7 +7194,7 @@
 </file>
 
 <file path=word/header1.xml><?xml version="1.0" encoding="utf-8"?>
-<w:hdr xmlns:wpc="http://schemas.microsoft.com/office/word/2010/wordprocessingCanvas" xmlns:cx="http://schemas.microsoft.com/office/drawing/2014/chartex" xmlns:cx1="http://schemas.microsoft.com/office/drawing/2015/9/8/chartex" xmlns:cx2="http://schemas.microsoft.com/office/drawing/2015/10/21/chartex" xmlns:cx3="http://schemas.microsoft.com/office/drawing/2016/5/9/chartex" xmlns:cx4="http://schemas.microsoft.com/office/drawing/2016/5/10/chartex" xmlns:cx5="http://schemas.microsoft.com/office/drawing/2016/5/11/chartex" xmlns:cx6="http://schemas.microsoft.com/office/drawing/2016/5/12/chartex" xmlns:cx7="http://schemas.microsoft.com/office/drawing/2016/5/13/chartex" xmlns:cx8="http://schemas.microsoft.com/office/drawing/2016/5/14/chartex" xmlns:mc="http://schemas.openxmlformats.org/markup-compatibility/2006" xmlns:aink="http://schemas.microsoft.com/office/drawing/2016/ink" xmlns:am3d="http://schemas.microsoft.com/office/drawing/2017/model3d" xmlns:o="urn:schemas-microsoft-com:office:office" xmlns:r="http://schemas.openxmlformats.org/officeDocument/2006/relationships" xmlns:m="http://schemas.openxmlformats.org/officeDocument/2006/math" xmlns:v="urn:schemas-microsoft-com:vml" xmlns:wp14="http://schemas.microsoft.com/office/word/2010/wordprocessingDrawing" xmlns:wp="http://schemas.openxmlformats.org/drawingml/2006/wordprocessingDrawing" xmlns:w10="urn:schemas-microsoft-com:office:word" xmlns:w="http://schemas.openxmlformats.org/wordprocessingml/2006/main" xmlns:w14="http://schemas.microsoft.com/office/word/2010/wordml" xmlns:w15="http://schemas.microsoft.com/office/word/2012/wordml" xmlns:w16cex="http://schemas.microsoft.com/office/word/2018/wordml/cex" xmlns:w16cid="http://schemas.microsoft.com/office/word/2016/wordml/cid" xmlns:w16="http://schemas.microsoft.com/office/word/2018/wordml" xmlns:w16sdtdh="http://schemas.microsoft.com/office/word/2020/wordml/sdtdatahash" xmlns:w16se="http://schemas.microsoft.com/office/word/2015/wordml/symex" xmlns:wpg="http://schemas.microsoft.com/office/word/2010/wordprocessingGroup" xmlns:wpi="http://schemas.microsoft.com/office/word/2010/wordprocessingInk" xmlns:wne="http://schemas.microsoft.com/office/word/2006/wordml" xmlns:wps="http://schemas.microsoft.com/office/word/2010/wordprocessingShape" mc:Ignorable="w14 w15 w16se w16cid w16 w16cex w16sdtdh wp14">
+<w:hdr xmlns:wpc="http://schemas.microsoft.com/office/word/2010/wordprocessingCanvas" xmlns:cx="http://schemas.microsoft.com/office/drawing/2014/chartex" xmlns:cx1="http://schemas.microsoft.com/office/drawing/2015/9/8/chartex" xmlns:cx2="http://schemas.microsoft.com/office/drawing/2015/10/21/chartex" xmlns:cx3="http://schemas.microsoft.com/office/drawing/2016/5/9/chartex" xmlns:cx4="http://schemas.microsoft.com/office/drawing/2016/5/10/chartex" xmlns:cx5="http://schemas.microsoft.com/office/drawing/2016/5/11/chartex" xmlns:cx6="http://schemas.microsoft.com/office/drawing/2016/5/12/chartex" xmlns:cx7="http://schemas.microsoft.com/office/drawing/2016/5/13/chartex" xmlns:cx8="http://schemas.microsoft.com/office/drawing/2016/5/14/chartex" xmlns:mc="http://schemas.openxmlformats.org/markup-compatibility/2006" xmlns:aink="http://schemas.microsoft.com/office/drawing/2016/ink" xmlns:am3d="http://schemas.microsoft.com/office/drawing/2017/model3d" xmlns:o="urn:schemas-microsoft-com:office:office" xmlns:oel="http://schemas.microsoft.com/office/2019/extlst" xmlns:r="http://schemas.openxmlformats.org/officeDocument/2006/relationships" xmlns:m="http://schemas.openxmlformats.org/officeDocument/2006/math" xmlns:v="urn:schemas-microsoft-com:vml" xmlns:wp14="http://schemas.microsoft.com/office/word/2010/wordprocessingDrawing" xmlns:wp="http://schemas.openxmlformats.org/drawingml/2006/wordprocessingDrawing" xmlns:w10="urn:schemas-microsoft-com:office:word" xmlns:w="http://schemas.openxmlformats.org/wordprocessingml/2006/main" xmlns:w14="http://schemas.microsoft.com/office/word/2010/wordml" xmlns:w15="http://schemas.microsoft.com/office/word/2012/wordml" xmlns:w16cex="http://schemas.microsoft.com/office/word/2018/wordml/cex" xmlns:w16cid="http://schemas.microsoft.com/office/word/2016/wordml/cid" xmlns:w16="http://schemas.microsoft.com/office/word/2018/wordml" xmlns:w16sdtdh="http://schemas.microsoft.com/office/word/2020/wordml/sdtdatahash" xmlns:w16se="http://schemas.microsoft.com/office/word/2015/wordml/symex" xmlns:wpg="http://schemas.microsoft.com/office/word/2010/wordprocessingGroup" xmlns:wpi="http://schemas.microsoft.com/office/word/2010/wordprocessingInk" xmlns:wne="http://schemas.microsoft.com/office/word/2006/wordml" xmlns:wps="http://schemas.microsoft.com/office/word/2010/wordprocessingShape" mc:Ignorable="w14 w15 w16se w16cid w16 w16cex w16sdtdh wp14">
   <w:p>
     <w:r>
       <w:t>[Project Name]</w:t>
@@ -5105,13 +7204,13 @@
 </file>
 
 <file path=word/header2.xml><?xml version="1.0" encoding="utf-8"?>
-<w:hdr xmlns:wpc="http://schemas.microsoft.com/office/word/2010/wordprocessingCanvas" xmlns:cx="http://schemas.microsoft.com/office/drawing/2014/chartex" xmlns:cx1="http://schemas.microsoft.com/office/drawing/2015/9/8/chartex" xmlns:cx2="http://schemas.microsoft.com/office/drawing/2015/10/21/chartex" xmlns:cx3="http://schemas.microsoft.com/office/drawing/2016/5/9/chartex" xmlns:cx4="http://schemas.microsoft.com/office/drawing/2016/5/10/chartex" xmlns:cx5="http://schemas.microsoft.com/office/drawing/2016/5/11/chartex" xmlns:cx6="http://schemas.microsoft.com/office/drawing/2016/5/12/chartex" xmlns:cx7="http://schemas.microsoft.com/office/drawing/2016/5/13/chartex" xmlns:cx8="http://schemas.microsoft.com/office/drawing/2016/5/14/chartex" xmlns:mc="http://schemas.openxmlformats.org/markup-compatibility/2006" xmlns:aink="http://schemas.microsoft.com/office/drawing/2016/ink" xmlns:am3d="http://schemas.microsoft.com/office/drawing/2017/model3d" xmlns:o="urn:schemas-microsoft-com:office:office" xmlns:r="http://schemas.openxmlformats.org/officeDocument/2006/relationships" xmlns:m="http://schemas.openxmlformats.org/officeDocument/2006/math" xmlns:v="urn:schemas-microsoft-com:vml" xmlns:wp14="http://schemas.microsoft.com/office/word/2010/wordprocessingDrawing" xmlns:wp="http://schemas.openxmlformats.org/drawingml/2006/wordprocessingDrawing" xmlns:w10="urn:schemas-microsoft-com:office:word" xmlns:w="http://schemas.openxmlformats.org/wordprocessingml/2006/main" xmlns:w14="http://schemas.microsoft.com/office/word/2010/wordml" xmlns:w15="http://schemas.microsoft.com/office/word/2012/wordml" xmlns:w16cex="http://schemas.microsoft.com/office/word/2018/wordml/cex" xmlns:w16cid="http://schemas.microsoft.com/office/word/2016/wordml/cid" xmlns:w16="http://schemas.microsoft.com/office/word/2018/wordml" xmlns:w16sdtdh="http://schemas.microsoft.com/office/word/2020/wordml/sdtdatahash" xmlns:w16se="http://schemas.microsoft.com/office/word/2015/wordml/symex" xmlns:wpg="http://schemas.microsoft.com/office/word/2010/wordprocessingGroup" xmlns:wpi="http://schemas.microsoft.com/office/word/2010/wordprocessingInk" xmlns:wne="http://schemas.microsoft.com/office/word/2006/wordml" xmlns:wps="http://schemas.microsoft.com/office/word/2010/wordprocessingShape" mc:Ignorable="w14 w15 w16se w16cid w16 w16cex w16sdtdh wp14">
+<w:hdr xmlns:wpc="http://schemas.microsoft.com/office/word/2010/wordprocessingCanvas" xmlns:cx="http://schemas.microsoft.com/office/drawing/2014/chartex" xmlns:cx1="http://schemas.microsoft.com/office/drawing/2015/9/8/chartex" xmlns:cx2="http://schemas.microsoft.com/office/drawing/2015/10/21/chartex" xmlns:cx3="http://schemas.microsoft.com/office/drawing/2016/5/9/chartex" xmlns:cx4="http://schemas.microsoft.com/office/drawing/2016/5/10/chartex" xmlns:cx5="http://schemas.microsoft.com/office/drawing/2016/5/11/chartex" xmlns:cx6="http://schemas.microsoft.com/office/drawing/2016/5/12/chartex" xmlns:cx7="http://schemas.microsoft.com/office/drawing/2016/5/13/chartex" xmlns:cx8="http://schemas.microsoft.com/office/drawing/2016/5/14/chartex" xmlns:mc="http://schemas.openxmlformats.org/markup-compatibility/2006" xmlns:aink="http://schemas.microsoft.com/office/drawing/2016/ink" xmlns:am3d="http://schemas.microsoft.com/office/drawing/2017/model3d" xmlns:o="urn:schemas-microsoft-com:office:office" xmlns:oel="http://schemas.microsoft.com/office/2019/extlst" xmlns:r="http://schemas.openxmlformats.org/officeDocument/2006/relationships" xmlns:m="http://schemas.openxmlformats.org/officeDocument/2006/math" xmlns:v="urn:schemas-microsoft-com:vml" xmlns:wp14="http://schemas.microsoft.com/office/word/2010/wordprocessingDrawing" xmlns:wp="http://schemas.openxmlformats.org/drawingml/2006/wordprocessingDrawing" xmlns:w10="urn:schemas-microsoft-com:office:word" xmlns:w="http://schemas.openxmlformats.org/wordprocessingml/2006/main" xmlns:w14="http://schemas.microsoft.com/office/word/2010/wordml" xmlns:w15="http://schemas.microsoft.com/office/word/2012/wordml" xmlns:w16cex="http://schemas.microsoft.com/office/word/2018/wordml/cex" xmlns:w16cid="http://schemas.microsoft.com/office/word/2016/wordml/cid" xmlns:w16="http://schemas.microsoft.com/office/word/2018/wordml" xmlns:w16sdtdh="http://schemas.microsoft.com/office/word/2020/wordml/sdtdatahash" xmlns:w16se="http://schemas.microsoft.com/office/word/2015/wordml/symex" xmlns:wpg="http://schemas.microsoft.com/office/word/2010/wordprocessingGroup" xmlns:wpi="http://schemas.microsoft.com/office/word/2010/wordprocessingInk" xmlns:wne="http://schemas.microsoft.com/office/word/2006/wordml" xmlns:wps="http://schemas.microsoft.com/office/word/2010/wordprocessingShape" mc:Ignorable="w14 w15 w16se w16cid w16 w16cex w16sdtdh wp14">
   <w:p/>
 </w:hdr>
 </file>
 
 <file path=word/numbering.xml><?xml version="1.0" encoding="utf-8"?>
-<w:numbering xmlns:wpc="http://schemas.microsoft.com/office/word/2010/wordprocessingCanvas" xmlns:cx="http://schemas.microsoft.com/office/drawing/2014/chartex" xmlns:cx1="http://schemas.microsoft.com/office/drawing/2015/9/8/chartex" xmlns:cx2="http://schemas.microsoft.com/office/drawing/2015/10/21/chartex" xmlns:cx3="http://schemas.microsoft.com/office/drawing/2016/5/9/chartex" xmlns:cx4="http://schemas.microsoft.com/office/drawing/2016/5/10/chartex" xmlns:cx5="http://schemas.microsoft.com/office/drawing/2016/5/11/chartex" xmlns:cx6="http://schemas.microsoft.com/office/drawing/2016/5/12/chartex" xmlns:cx7="http://schemas.microsoft.com/office/drawing/2016/5/13/chartex" xmlns:cx8="http://schemas.microsoft.com/office/drawing/2016/5/14/chartex" xmlns:mc="http://schemas.openxmlformats.org/markup-compatibility/2006" xmlns:aink="http://schemas.microsoft.com/office/drawing/2016/ink" xmlns:am3d="http://schemas.microsoft.com/office/drawing/2017/model3d" xmlns:o="urn:schemas-microsoft-com:office:office" xmlns:r="http://schemas.openxmlformats.org/officeDocument/2006/relationships" xmlns:m="http://schemas.openxmlformats.org/officeDocument/2006/math" xmlns:v="urn:schemas-microsoft-com:vml" xmlns:wp14="http://schemas.microsoft.com/office/word/2010/wordprocessingDrawing" xmlns:wp="http://schemas.openxmlformats.org/drawingml/2006/wordprocessingDrawing" xmlns:w10="urn:schemas-microsoft-com:office:word" xmlns:w="http://schemas.openxmlformats.org/wordprocessingml/2006/main" xmlns:w14="http://schemas.microsoft.com/office/word/2010/wordml" xmlns:w15="http://schemas.microsoft.com/office/word/2012/wordml" xmlns:w16cex="http://schemas.microsoft.com/office/word/2018/wordml/cex" xmlns:w16cid="http://schemas.microsoft.com/office/word/2016/wordml/cid" xmlns:w16="http://schemas.microsoft.com/office/word/2018/wordml" xmlns:w16sdtdh="http://schemas.microsoft.com/office/word/2020/wordml/sdtdatahash" xmlns:w16se="http://schemas.microsoft.com/office/word/2015/wordml/symex" xmlns:wpg="http://schemas.microsoft.com/office/word/2010/wordprocessingGroup" xmlns:wpi="http://schemas.microsoft.com/office/word/2010/wordprocessingInk" xmlns:wne="http://schemas.microsoft.com/office/word/2006/wordml" xmlns:wps="http://schemas.microsoft.com/office/word/2010/wordprocessingShape" mc:Ignorable="w14 w15 w16se w16cid w16 w16cex w16sdtdh wp14">
+<w:numbering xmlns:wpc="http://schemas.microsoft.com/office/word/2010/wordprocessingCanvas" xmlns:cx="http://schemas.microsoft.com/office/drawing/2014/chartex" xmlns:cx1="http://schemas.microsoft.com/office/drawing/2015/9/8/chartex" xmlns:cx2="http://schemas.microsoft.com/office/drawing/2015/10/21/chartex" xmlns:cx3="http://schemas.microsoft.com/office/drawing/2016/5/9/chartex" xmlns:cx4="http://schemas.microsoft.com/office/drawing/2016/5/10/chartex" xmlns:cx5="http://schemas.microsoft.com/office/drawing/2016/5/11/chartex" xmlns:cx6="http://schemas.microsoft.com/office/drawing/2016/5/12/chartex" xmlns:cx7="http://schemas.microsoft.com/office/drawing/2016/5/13/chartex" xmlns:cx8="http://schemas.microsoft.com/office/drawing/2016/5/14/chartex" xmlns:mc="http://schemas.openxmlformats.org/markup-compatibility/2006" xmlns:aink="http://schemas.microsoft.com/office/drawing/2016/ink" xmlns:am3d="http://schemas.microsoft.com/office/drawing/2017/model3d" xmlns:o="urn:schemas-microsoft-com:office:office" xmlns:oel="http://schemas.microsoft.com/office/2019/extlst" xmlns:r="http://schemas.openxmlformats.org/officeDocument/2006/relationships" xmlns:m="http://schemas.openxmlformats.org/officeDocument/2006/math" xmlns:v="urn:schemas-microsoft-com:vml" xmlns:wp14="http://schemas.microsoft.com/office/word/2010/wordprocessingDrawing" xmlns:wp="http://schemas.openxmlformats.org/drawingml/2006/wordprocessingDrawing" xmlns:w10="urn:schemas-microsoft-com:office:word" xmlns:w="http://schemas.openxmlformats.org/wordprocessingml/2006/main" xmlns:w14="http://schemas.microsoft.com/office/word/2010/wordml" xmlns:w15="http://schemas.microsoft.com/office/word/2012/wordml" xmlns:w16cex="http://schemas.microsoft.com/office/word/2018/wordml/cex" xmlns:w16cid="http://schemas.microsoft.com/office/word/2016/wordml/cid" xmlns:w16="http://schemas.microsoft.com/office/word/2018/wordml" xmlns:w16sdtdh="http://schemas.microsoft.com/office/word/2020/wordml/sdtdatahash" xmlns:w16se="http://schemas.microsoft.com/office/word/2015/wordml/symex" xmlns:wpg="http://schemas.microsoft.com/office/word/2010/wordprocessingGroup" xmlns:wpi="http://schemas.microsoft.com/office/word/2010/wordprocessingInk" xmlns:wne="http://schemas.microsoft.com/office/word/2006/wordml" xmlns:wps="http://schemas.microsoft.com/office/word/2010/wordprocessingShape" mc:Ignorable="w14 w15 w16se w16cid w16 w16cex w16sdtdh wp14">
   <w:abstractNum w:abstractNumId="0" w15:restartNumberingAfterBreak="0">
     <w:nsid w:val="082E0A12"/>
     <w:multiLevelType w:val="multilevel"/>
@@ -7144,58 +9243,58 @@
       </w:rPr>
     </w:lvl>
   </w:abstractNum>
-  <w:num w:numId="1">
+  <w:num w:numId="1" w16cid:durableId="874733346">
     <w:abstractNumId w:val="13"/>
   </w:num>
-  <w:num w:numId="2">
+  <w:num w:numId="2" w16cid:durableId="1387604842">
     <w:abstractNumId w:val="3"/>
   </w:num>
-  <w:num w:numId="3">
+  <w:num w:numId="3" w16cid:durableId="1483426260">
     <w:abstractNumId w:val="0"/>
   </w:num>
-  <w:num w:numId="4">
+  <w:num w:numId="4" w16cid:durableId="1307319313">
     <w:abstractNumId w:val="11"/>
   </w:num>
-  <w:num w:numId="5">
+  <w:num w:numId="5" w16cid:durableId="430669306">
     <w:abstractNumId w:val="1"/>
   </w:num>
-  <w:num w:numId="6">
+  <w:num w:numId="6" w16cid:durableId="518811870">
     <w:abstractNumId w:val="9"/>
   </w:num>
-  <w:num w:numId="7">
+  <w:num w:numId="7" w16cid:durableId="867524502">
     <w:abstractNumId w:val="10"/>
   </w:num>
-  <w:num w:numId="8">
+  <w:num w:numId="8" w16cid:durableId="1922332254">
     <w:abstractNumId w:val="8"/>
   </w:num>
-  <w:num w:numId="9">
+  <w:num w:numId="9" w16cid:durableId="80030592">
     <w:abstractNumId w:val="5"/>
   </w:num>
-  <w:num w:numId="10">
+  <w:num w:numId="10" w16cid:durableId="1335524186">
     <w:abstractNumId w:val="15"/>
   </w:num>
-  <w:num w:numId="11">
+  <w:num w:numId="11" w16cid:durableId="942807769">
     <w:abstractNumId w:val="6"/>
   </w:num>
-  <w:num w:numId="12">
+  <w:num w:numId="12" w16cid:durableId="514881362">
     <w:abstractNumId w:val="2"/>
   </w:num>
-  <w:num w:numId="13">
+  <w:num w:numId="13" w16cid:durableId="1485972894">
     <w:abstractNumId w:val="16"/>
   </w:num>
-  <w:num w:numId="14">
+  <w:num w:numId="14" w16cid:durableId="923681186">
     <w:abstractNumId w:val="12"/>
   </w:num>
-  <w:num w:numId="15">
+  <w:num w:numId="15" w16cid:durableId="521892753">
     <w:abstractNumId w:val="14"/>
   </w:num>
-  <w:num w:numId="16">
+  <w:num w:numId="16" w16cid:durableId="1985507303">
     <w:abstractNumId w:val="7"/>
   </w:num>
-  <w:num w:numId="17">
+  <w:num w:numId="17" w16cid:durableId="1565288917">
     <w:abstractNumId w:val="4"/>
   </w:num>
-  <w:num w:numId="18">
+  <w:num w:numId="18" w16cid:durableId="1682512441">
     <w:abstractNumId w:val="13"/>
     <w:lvlOverride w:ilvl="0">
       <w:startOverride w:val="1"/>
@@ -7225,70 +9324,70 @@
       <w:startOverride w:val="1"/>
     </w:lvlOverride>
   </w:num>
-  <w:num w:numId="19">
+  <w:num w:numId="19" w16cid:durableId="1566144390">
     <w:abstractNumId w:val="14"/>
   </w:num>
-  <w:num w:numId="20">
+  <w:num w:numId="20" w16cid:durableId="645361245">
     <w:abstractNumId w:val="14"/>
   </w:num>
-  <w:num w:numId="21">
+  <w:num w:numId="21" w16cid:durableId="1931158569">
     <w:abstractNumId w:val="14"/>
   </w:num>
-  <w:num w:numId="22">
+  <w:num w:numId="22" w16cid:durableId="1125931240">
     <w:abstractNumId w:val="14"/>
   </w:num>
-  <w:num w:numId="23">
+  <w:num w:numId="23" w16cid:durableId="732584984">
     <w:abstractNumId w:val="14"/>
   </w:num>
-  <w:num w:numId="24">
+  <w:num w:numId="24" w16cid:durableId="1577784163">
     <w:abstractNumId w:val="14"/>
   </w:num>
-  <w:num w:numId="25">
+  <w:num w:numId="25" w16cid:durableId="1630092092">
     <w:abstractNumId w:val="14"/>
   </w:num>
-  <w:num w:numId="26">
+  <w:num w:numId="26" w16cid:durableId="996299444">
     <w:abstractNumId w:val="14"/>
   </w:num>
-  <w:num w:numId="27">
+  <w:num w:numId="27" w16cid:durableId="214052206">
     <w:abstractNumId w:val="14"/>
   </w:num>
-  <w:num w:numId="28">
+  <w:num w:numId="28" w16cid:durableId="349263788">
     <w:abstractNumId w:val="14"/>
   </w:num>
-  <w:num w:numId="29">
+  <w:num w:numId="29" w16cid:durableId="266471448">
     <w:abstractNumId w:val="14"/>
   </w:num>
-  <w:num w:numId="30">
+  <w:num w:numId="30" w16cid:durableId="639728789">
     <w:abstractNumId w:val="14"/>
   </w:num>
-  <w:num w:numId="31">
+  <w:num w:numId="31" w16cid:durableId="1319723316">
     <w:abstractNumId w:val="14"/>
   </w:num>
-  <w:num w:numId="32">
+  <w:num w:numId="32" w16cid:durableId="1935085309">
     <w:abstractNumId w:val="14"/>
   </w:num>
-  <w:num w:numId="33">
+  <w:num w:numId="33" w16cid:durableId="763455837">
     <w:abstractNumId w:val="14"/>
   </w:num>
-  <w:num w:numId="34">
+  <w:num w:numId="34" w16cid:durableId="1100367884">
     <w:abstractNumId w:val="14"/>
   </w:num>
-  <w:num w:numId="35">
+  <w:num w:numId="35" w16cid:durableId="338654570">
     <w:abstractNumId w:val="14"/>
   </w:num>
-  <w:num w:numId="36">
+  <w:num w:numId="36" w16cid:durableId="1151481586">
     <w:abstractNumId w:val="14"/>
   </w:num>
-  <w:num w:numId="37">
+  <w:num w:numId="37" w16cid:durableId="272251954">
     <w:abstractNumId w:val="14"/>
   </w:num>
-  <w:num w:numId="38">
+  <w:num w:numId="38" w16cid:durableId="1912688069">
     <w:abstractNumId w:val="14"/>
   </w:num>
-  <w:num w:numId="39">
+  <w:num w:numId="39" w16cid:durableId="867987913">
     <w:abstractNumId w:val="14"/>
   </w:num>
-  <w:num w:numId="40">
+  <w:num w:numId="40" w16cid:durableId="296106937">
     <w:abstractNumId w:val="14"/>
   </w:num>
   <w:numIdMacAtCleanup w:val="9"/>
@@ -7412,6 +9511,7 @@
     <w:lsdException w:name="HTML Sample" w:semiHidden="1" w:unhideWhenUsed="1"/>
     <w:lsdException w:name="HTML Typewriter" w:semiHidden="1" w:unhideWhenUsed="1"/>
     <w:lsdException w:name="HTML Variable" w:semiHidden="1" w:unhideWhenUsed="1"/>
+    <w:lsdException w:name="Normal Table" w:semiHidden="1" w:unhideWhenUsed="1"/>
     <w:lsdException w:name="annotation subject" w:semiHidden="1" w:unhideWhenUsed="1"/>
     <w:lsdException w:name="No List" w:semiHidden="1" w:unhideWhenUsed="1"/>
     <w:lsdException w:name="Outline List 1" w:semiHidden="1" w:unhideWhenUsed="1"/>
@@ -7454,8 +9554,11 @@
     <w:lsdException w:name="Table Contemporary" w:semiHidden="1" w:unhideWhenUsed="1"/>
     <w:lsdException w:name="Table Elegant" w:semiHidden="1" w:unhideWhenUsed="1"/>
     <w:lsdException w:name="Table Professional" w:semiHidden="1" w:unhideWhenUsed="1"/>
+    <w:lsdException w:name="Table Subtle 1" w:semiHidden="1" w:unhideWhenUsed="1"/>
     <w:lsdException w:name="Table Subtle 2" w:semiHidden="1" w:unhideWhenUsed="1"/>
     <w:lsdException w:name="Table Web 1" w:semiHidden="1" w:unhideWhenUsed="1"/>
+    <w:lsdException w:name="Table Web 2" w:semiHidden="1" w:unhideWhenUsed="1"/>
+    <w:lsdException w:name="Table Web 3" w:semiHidden="1" w:unhideWhenUsed="1"/>
     <w:lsdException w:name="Balloon Text" w:semiHidden="1" w:unhideWhenUsed="1"/>
     <w:lsdException w:name="Table Grid" w:uiPriority="0"/>
     <w:lsdException w:name="Table Theme" w:semiHidden="1" w:unhideWhenUsed="1"/>
@@ -8927,6 +11030,18 @@
       <w:lang w:val="en-US" w:eastAsia="en-US"/>
     </w:rPr>
   </w:style>
+  <w:style w:type="character" w:styleId="UnresolvedMention">
+    <w:name w:val="Unresolved Mention"/>
+    <w:basedOn w:val="DefaultParagraphFont"/>
+    <w:uiPriority w:val="99"/>
+    <w:semiHidden/>
+    <w:unhideWhenUsed/>
+    <w:rsid w:val="004C799A"/>
+    <w:rPr>
+      <w:color w:val="605E5C"/>
+      <w:shd w:val="clear" w:color="auto" w:fill="E1DFDD"/>
+    </w:rPr>
+  </w:style>
 </w:styles>
 </file>
 
@@ -9214,6 +11329,15 @@
 </file>
 
 <file path=customXml/item1.xml><?xml version="1.0" encoding="utf-8"?>
+<?mso-contentType ?>
+<FormTemplates xmlns="http://schemas.microsoft.com/sharepoint/v3/contenttype/forms">
+  <Display>DocumentLibraryForm</Display>
+  <Edit>DocumentLibraryForm</Edit>
+  <New>DocumentLibraryForm</New>
+</FormTemplates>
+</file>
+
+<file path=customXml/item2.xml><?xml version="1.0" encoding="utf-8"?>
 <p:properties xmlns:p="http://schemas.microsoft.com/office/2006/metadata/properties" xmlns:xsi="http://www.w3.org/2001/XMLSchema-instance" xmlns:pc="http://schemas.microsoft.com/office/infopath/2007/PartnerControls">
   <documentManagement>
     <Project_x0020_Phase xmlns="29603b62-04f0-417a-887c-030c32f5a531">04 Implement</Project_x0020_Phase>
@@ -9228,20 +11352,7 @@
 </p:properties>
 </file>
 
-<file path=customXml/item2.xml><?xml version="1.0" encoding="utf-8"?>
-<?mso-contentType ?>
-<FormTemplates xmlns="http://schemas.microsoft.com/sharepoint/v3/contenttype/forms">
-  <Display>DocumentLibraryForm</Display>
-  <Edit>DocumentLibraryForm</Edit>
-  <New>DocumentLibraryForm</New>
-</FormTemplates>
-</file>
-
 <file path=customXml/item3.xml><?xml version="1.0" encoding="utf-8"?>
-<b:Sources xmlns:b="http://schemas.openxmlformats.org/officeDocument/2006/bibliography" xmlns="http://schemas.openxmlformats.org/officeDocument/2006/bibliography" SelectedStyle="\APA.XSL" StyleName="APA"/>
-</file>
-
-<file path=customXml/item4.xml><?xml version="1.0" encoding="utf-8"?>
 <ct:contentTypeSchema xmlns:ct="http://schemas.microsoft.com/office/2006/metadata/contentType" xmlns:ma="http://schemas.microsoft.com/office/2006/metadata/properties/metaAttributes" ct:_="" ma:_="" ma:contentTypeName="Document" ma:contentTypeID="0x010100E71EF73F5681F542A3E9664D4DCA3D39" ma:contentTypeVersion="12" ma:contentTypeDescription="Create a new document." ma:contentTypeScope="" ma:versionID="6d4cb3a7688cf672e751809060796157">
   <xsd:schema xmlns:xsd="http://www.w3.org/2001/XMLSchema" xmlns:xs="http://www.w3.org/2001/XMLSchema" xmlns:p="http://schemas.microsoft.com/office/2006/metadata/properties" xmlns:ns2="29603b62-04f0-417a-887c-030c32f5a531" targetNamespace="http://schemas.microsoft.com/office/2006/metadata/properties" ma:root="true" ma:fieldsID="17483c107f79c0803f475681188633f4" ns2:_="">
     <xsd:import namespace="29603b62-04f0-417a-887c-030c32f5a531"/>
@@ -9420,7 +11531,19 @@
 </ct:contentTypeSchema>
 </file>
 
+<file path=customXml/item4.xml><?xml version="1.0" encoding="utf-8"?>
+<b:Sources xmlns:b="http://schemas.openxmlformats.org/officeDocument/2006/bibliography" xmlns="http://schemas.openxmlformats.org/officeDocument/2006/bibliography" SelectedStyle="\APA.XSL" StyleName="APA"/>
+</file>
+
 <file path=customXml/itemProps1.xml><?xml version="1.0" encoding="utf-8"?>
+<ds:datastoreItem xmlns:ds="http://schemas.openxmlformats.org/officeDocument/2006/customXml" ds:itemID="{CB684286-C948-4439-9D64-EB1AEC3F7D76}">
+  <ds:schemaRefs>
+    <ds:schemaRef ds:uri="http://schemas.microsoft.com/sharepoint/v3/contenttype/forms"/>
+  </ds:schemaRefs>
+</ds:datastoreItem>
+</file>
+
+<file path=customXml/itemProps2.xml><?xml version="1.0" encoding="utf-8"?>
 <ds:datastoreItem xmlns:ds="http://schemas.openxmlformats.org/officeDocument/2006/customXml" ds:itemID="{AACD5996-3F1C-45FF-89D5-4E80ADD31CA2}">
   <ds:schemaRefs>
     <ds:schemaRef ds:uri="http://schemas.microsoft.com/office/2006/metadata/properties"/>
@@ -9430,23 +11553,7 @@
 </ds:datastoreItem>
 </file>
 
-<file path=customXml/itemProps2.xml><?xml version="1.0" encoding="utf-8"?>
-<ds:datastoreItem xmlns:ds="http://schemas.openxmlformats.org/officeDocument/2006/customXml" ds:itemID="{CB684286-C948-4439-9D64-EB1AEC3F7D76}">
-  <ds:schemaRefs>
-    <ds:schemaRef ds:uri="http://schemas.microsoft.com/sharepoint/v3/contenttype/forms"/>
-  </ds:schemaRefs>
-</ds:datastoreItem>
-</file>
-
 <file path=customXml/itemProps3.xml><?xml version="1.0" encoding="utf-8"?>
-<ds:datastoreItem xmlns:ds="http://schemas.openxmlformats.org/officeDocument/2006/customXml" ds:itemID="{2715D4FC-95A0-45CF-88D5-5C624644DDA4}">
-  <ds:schemaRefs>
-    <ds:schemaRef ds:uri="http://schemas.openxmlformats.org/officeDocument/2006/bibliography"/>
-  </ds:schemaRefs>
-</ds:datastoreItem>
-</file>
-
-<file path=customXml/itemProps4.xml><?xml version="1.0" encoding="utf-8"?>
 <ds:datastoreItem xmlns:ds="http://schemas.openxmlformats.org/officeDocument/2006/customXml" ds:itemID="{345C3155-C307-4747-80BA-5A79245B9D04}">
   <ds:schemaRefs>
     <ds:schemaRef ds:uri="http://schemas.microsoft.com/office/2006/metadata/contentType"/>
@@ -9462,4 +11569,12 @@
     <ds:schemaRef ds:uri="http://schemas.microsoft.com/internal/obd"/>
   </ds:schemaRefs>
 </ds:datastoreItem>
+</file>
+
+<file path=customXml/itemProps4.xml><?xml version="1.0" encoding="utf-8"?>
+<ds:datastoreItem xmlns:ds="http://schemas.openxmlformats.org/officeDocument/2006/customXml" ds:itemID="{2715D4FC-95A0-45CF-88D5-5C624644DDA4}">
+  <ds:schemaRefs>
+    <ds:schemaRef ds:uri="http://schemas.openxmlformats.org/officeDocument/2006/bibliography"/>
+  </ds:schemaRefs>
+</ds:datastoreItem>
 </file>
</xml_diff>